<commit_message>
update intro, abstract, sustainability
</commit_message>
<xml_diff>
--- a/title_page.docx
+++ b/title_page.docx
@@ -9,6 +9,574 @@
         </w:tabs>
         <w:spacing w:after="0"/>
       </w:pPr>
+      <w:r>
+        <w:rPr>
+          <w:noProof/>
+          <w:lang w:eastAsia="en-CA"/>
+        </w:rPr>
+        <mc:AlternateContent>
+          <mc:Choice Requires="wps">
+            <w:drawing>
+              <wp:anchor distT="0" distB="0" distL="114300" distR="114300" simplePos="0" relativeHeight="251694591" behindDoc="1" locked="0" layoutInCell="1" allowOverlap="1">
+                <wp:simplePos x="0" y="0"/>
+                <wp:positionH relativeFrom="column">
+                  <wp:posOffset>-881380</wp:posOffset>
+                </wp:positionH>
+                <wp:positionV relativeFrom="paragraph">
+                  <wp:posOffset>-819785</wp:posOffset>
+                </wp:positionV>
+                <wp:extent cx="1857375" cy="10111105"/>
+                <wp:effectExtent l="19050" t="19050" r="19050" b="23495"/>
+                <wp:wrapNone/>
+                <wp:docPr id="20" name="Rectangle 9"/>
+                <wp:cNvGraphicFramePr>
+                  <a:graphicFrameLocks xmlns:a="http://schemas.openxmlformats.org/drawingml/2006/main"/>
+                </wp:cNvGraphicFramePr>
+                <a:graphic xmlns:a="http://schemas.openxmlformats.org/drawingml/2006/main">
+                  <a:graphicData uri="http://schemas.microsoft.com/office/word/2010/wordprocessingShape">
+                    <wps:wsp>
+                      <wps:cNvSpPr>
+                        <a:spLocks noChangeArrowheads="1"/>
+                      </wps:cNvSpPr>
+                      <wps:spPr bwMode="auto">
+                        <a:xfrm>
+                          <a:off x="0" y="0"/>
+                          <a:ext cx="1857375" cy="10111105"/>
+                        </a:xfrm>
+                        <a:prstGeom prst="rect">
+                          <a:avLst/>
+                        </a:prstGeom>
+                        <a:solidFill>
+                          <a:srgbClr val="5A5A5A"/>
+                        </a:solidFill>
+                        <a:ln w="38100">
+                          <a:solidFill>
+                            <a:srgbClr val="5A5A5A"/>
+                          </a:solidFill>
+                          <a:miter lim="800000"/>
+                          <a:headEnd/>
+                          <a:tailEnd/>
+                        </a:ln>
+                        <a:effectLst/>
+                      </wps:spPr>
+                      <wps:bodyPr rot="0" vert="horz" wrap="square" lIns="91440" tIns="45720" rIns="91440" bIns="45720" anchor="t" anchorCtr="0" upright="1">
+                        <a:noAutofit/>
+                      </wps:bodyPr>
+                    </wps:wsp>
+                  </a:graphicData>
+                </a:graphic>
+                <wp14:sizeRelH relativeFrom="margin">
+                  <wp14:pctWidth>0</wp14:pctWidth>
+                </wp14:sizeRelH>
+                <wp14:sizeRelV relativeFrom="margin">
+                  <wp14:pctHeight>0</wp14:pctHeight>
+                </wp14:sizeRelV>
+              </wp:anchor>
+            </w:drawing>
+          </mc:Choice>
+          <mc:Fallback>
+            <w:pict>
+              <v:rect w14:anchorId="4C922C8F" id="Rectangle 9" o:spid="_x0000_s1026" style="position:absolute;margin-left:-69.4pt;margin-top:-64.55pt;width:146.25pt;height:796.15pt;z-index:-251621889;visibility:visible;mso-wrap-style:square;mso-width-percent:0;mso-height-percent:0;mso-wrap-distance-left:9pt;mso-wrap-distance-top:0;mso-wrap-distance-right:9pt;mso-wrap-distance-bottom:0;mso-position-horizontal:absolute;mso-position-horizontal-relative:text;mso-position-vertical:absolute;mso-position-vertical-relative:text;mso-width-percent:0;mso-height-percent:0;mso-width-relative:margin;mso-height-relative:margin;v-text-anchor:top" o:gfxdata="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" fillcolor="#5a5a5a" strokecolor="#5a5a5a" strokeweight="3pt"/>
+            </w:pict>
+          </mc:Fallback>
+        </mc:AlternateContent>
+      </w:r>
+      <w:r>
+        <w:rPr>
+          <w:noProof/>
+          <w:lang w:eastAsia="en-CA"/>
+        </w:rPr>
+        <mc:AlternateContent>
+          <mc:Choice Requires="wps">
+            <w:drawing>
+              <wp:anchor distT="0" distB="0" distL="114300" distR="114300" simplePos="0" relativeHeight="251696639" behindDoc="0" locked="0" layoutInCell="1" allowOverlap="1">
+                <wp:simplePos x="0" y="0"/>
+                <wp:positionH relativeFrom="column">
+                  <wp:posOffset>318770</wp:posOffset>
+                </wp:positionH>
+                <wp:positionV relativeFrom="paragraph">
+                  <wp:posOffset>-819784</wp:posOffset>
+                </wp:positionV>
+                <wp:extent cx="1190625" cy="681408"/>
+                <wp:effectExtent l="0" t="0" r="9525" b="4445"/>
+                <wp:wrapNone/>
+                <wp:docPr id="7" name="Rectangle 7"/>
+                <wp:cNvGraphicFramePr/>
+                <a:graphic xmlns:a="http://schemas.openxmlformats.org/drawingml/2006/main">
+                  <a:graphicData uri="http://schemas.microsoft.com/office/word/2010/wordprocessingShape">
+                    <wps:wsp>
+                      <wps:cNvSpPr/>
+                      <wps:spPr>
+                        <a:xfrm>
+                          <a:off x="0" y="0"/>
+                          <a:ext cx="1190625" cy="681408"/>
+                        </a:xfrm>
+                        <a:prstGeom prst="rect">
+                          <a:avLst/>
+                        </a:prstGeom>
+                        <a:solidFill>
+                          <a:srgbClr val="C00000"/>
+                        </a:solidFill>
+                        <a:ln>
+                          <a:noFill/>
+                        </a:ln>
+                      </wps:spPr>
+                      <wps:style>
+                        <a:lnRef idx="2">
+                          <a:schemeClr val="accent1">
+                            <a:shade val="50000"/>
+                          </a:schemeClr>
+                        </a:lnRef>
+                        <a:fillRef idx="1">
+                          <a:schemeClr val="accent1"/>
+                        </a:fillRef>
+                        <a:effectRef idx="0">
+                          <a:schemeClr val="accent1"/>
+                        </a:effectRef>
+                        <a:fontRef idx="minor">
+                          <a:schemeClr val="lt1"/>
+                        </a:fontRef>
+                      </wps:style>
+                      <wps:txbx>
+                        <w:txbxContent>
+                          <w:p>
+                            <w:pPr>
+                              <w:spacing w:before="240" w:after="0"/>
+                              <w:rPr>
+                                <w:sz w:val="72"/>
+                                <w:szCs w:val="90"/>
+                              </w:rPr>
+                            </w:pPr>
+                            <w:bookmarkStart w:id="0" w:name="_GoBack"/>
+                            <w:r>
+                              <w:rPr>
+                                <w:sz w:val="72"/>
+                                <w:szCs w:val="90"/>
+                              </w:rPr>
+                              <w:t>SFU</w:t>
+                            </w:r>
+                            <w:bookmarkEnd w:id="0"/>
+                          </w:p>
+                        </w:txbxContent>
+                      </wps:txbx>
+                      <wps:bodyPr rot="0" spcFirstLastPara="0" vertOverflow="overflow" horzOverflow="overflow" vert="horz" wrap="square" lIns="91440" tIns="45720" rIns="91440" bIns="45720" numCol="1" spcCol="0" rtlCol="0" fromWordArt="0" anchor="ctr" anchorCtr="0" forceAA="0" compatLnSpc="1">
+                        <a:prstTxWarp prst="textNoShape">
+                          <a:avLst/>
+                        </a:prstTxWarp>
+                        <a:noAutofit/>
+                      </wps:bodyPr>
+                    </wps:wsp>
+                  </a:graphicData>
+                </a:graphic>
+                <wp14:sizeRelH relativeFrom="margin">
+                  <wp14:pctWidth>0</wp14:pctWidth>
+                </wp14:sizeRelH>
+                <wp14:sizeRelV relativeFrom="margin">
+                  <wp14:pctHeight>0</wp14:pctHeight>
+                </wp14:sizeRelV>
+              </wp:anchor>
+            </w:drawing>
+          </mc:Choice>
+          <mc:Fallback>
+            <w:pict>
+              <v:rect id="Rectangle 7" o:spid="_x0000_s1026" style="position:absolute;margin-left:25.1pt;margin-top:-64.55pt;width:93.75pt;height:53.65pt;z-index:251696639;visibility:visible;mso-wrap-style:square;mso-width-percent:0;mso-height-percent:0;mso-wrap-distance-left:9pt;mso-wrap-distance-top:0;mso-wrap-distance-right:9pt;mso-wrap-distance-bottom:0;mso-position-horizontal:absolute;mso-position-horizontal-relative:text;mso-position-vertical:absolute;mso-position-vertical-relative:text;mso-width-percent:0;mso-height-percent:0;mso-width-relative:margin;mso-height-relative:margin;v-text-anchor:middle" o:gfxdata="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" fillcolor="#c00000" stroked="f" strokeweight="1pt">
+                <v:textbox>
+                  <w:txbxContent>
+                    <w:p>
+                      <w:pPr>
+                        <w:spacing w:before="240" w:after="0"/>
+                        <w:rPr>
+                          <w:sz w:val="72"/>
+                          <w:szCs w:val="90"/>
+                        </w:rPr>
+                      </w:pPr>
+                      <w:bookmarkStart w:id="1" w:name="_GoBack"/>
+                      <w:r>
+                        <w:rPr>
+                          <w:sz w:val="72"/>
+                          <w:szCs w:val="90"/>
+                        </w:rPr>
+                        <w:t>SFU</w:t>
+                      </w:r>
+                      <w:bookmarkEnd w:id="1"/>
+                    </w:p>
+                  </w:txbxContent>
+                </v:textbox>
+              </v:rect>
+            </w:pict>
+          </mc:Fallback>
+        </mc:AlternateContent>
+      </w:r>
+      <w:r>
+        <w:rPr>
+          <w:rFonts w:cstheme="minorHAnsi"/>
+          <w:noProof/>
+          <w:lang w:eastAsia="en-CA"/>
+        </w:rPr>
+        <mc:AlternateContent>
+          <mc:Choice Requires="wps">
+            <w:drawing>
+              <wp:anchor distT="45720" distB="45720" distL="114300" distR="114300" simplePos="0" relativeHeight="251688960" behindDoc="0" locked="0" layoutInCell="1" allowOverlap="1" wp14:anchorId="298419A8" wp14:editId="4BD8FEB9">
+                <wp:simplePos x="0" y="0"/>
+                <wp:positionH relativeFrom="column">
+                  <wp:posOffset>1031240</wp:posOffset>
+                </wp:positionH>
+                <wp:positionV relativeFrom="page">
+                  <wp:posOffset>962025</wp:posOffset>
+                </wp:positionV>
+                <wp:extent cx="5842635" cy="2721610"/>
+                <wp:effectExtent l="0" t="0" r="0" b="2540"/>
+                <wp:wrapSquare wrapText="bothSides"/>
+                <wp:docPr id="21" name="Text Box 2"/>
+                <wp:cNvGraphicFramePr>
+                  <a:graphicFrameLocks xmlns:a="http://schemas.openxmlformats.org/drawingml/2006/main"/>
+                </wp:cNvGraphicFramePr>
+                <a:graphic xmlns:a="http://schemas.openxmlformats.org/drawingml/2006/main">
+                  <a:graphicData uri="http://schemas.microsoft.com/office/word/2010/wordprocessingShape">
+                    <wps:wsp>
+                      <wps:cNvSpPr txBox="1">
+                        <a:spLocks noChangeArrowheads="1"/>
+                      </wps:cNvSpPr>
+                      <wps:spPr bwMode="auto">
+                        <a:xfrm>
+                          <a:off x="0" y="0"/>
+                          <a:ext cx="5842635" cy="2721610"/>
+                        </a:xfrm>
+                        <a:prstGeom prst="rect">
+                          <a:avLst/>
+                        </a:prstGeom>
+                        <a:noFill/>
+                        <a:ln w="9525">
+                          <a:noFill/>
+                          <a:miter lim="800000"/>
+                          <a:headEnd/>
+                          <a:tailEnd/>
+                        </a:ln>
+                      </wps:spPr>
+                      <wps:txbx>
+                        <w:txbxContent>
+                          <w:p>
+                            <w:pPr>
+                              <w:spacing w:after="0" w:line="240" w:lineRule="auto"/>
+                              <w:jc w:val="center"/>
+                              <w:rPr>
+                                <w:rFonts w:ascii="GeosansLight" w:hAnsi="GeosansLight"/>
+                                <w:sz w:val="96"/>
+                                <w:szCs w:val="80"/>
+                              </w:rPr>
+                            </w:pPr>
+                            <w:r>
+                              <w:rPr>
+                                <w:rFonts w:ascii="GeosansLight" w:hAnsi="GeosansLight"/>
+                                <w:sz w:val="96"/>
+                                <w:szCs w:val="80"/>
+                              </w:rPr>
+                              <w:t>ENSC 405W</w:t>
+                            </w:r>
+                          </w:p>
+                          <w:p>
+                            <w:pPr>
+                              <w:spacing w:after="0" w:line="276" w:lineRule="auto"/>
+                              <w:jc w:val="center"/>
+                              <w:rPr>
+                                <w:rFonts w:ascii="GeosansLight" w:hAnsi="GeosansLight"/>
+                                <w:b/>
+                                <w:sz w:val="32"/>
+                                <w:szCs w:val="28"/>
+                              </w:rPr>
+                            </w:pPr>
+                          </w:p>
+                          <w:p>
+                            <w:pPr>
+                              <w:spacing w:after="0" w:line="276" w:lineRule="auto"/>
+                              <w:jc w:val="center"/>
+                              <w:rPr>
+                                <w:rFonts w:ascii="GeosansLight" w:hAnsi="GeosansLight"/>
+                                <w:b/>
+                                <w:sz w:val="44"/>
+                                <w:szCs w:val="40"/>
+                              </w:rPr>
+                            </w:pPr>
+                            <w:proofErr w:type="spellStart"/>
+                            <w:r>
+                              <w:rPr>
+                                <w:rFonts w:ascii="GeosansLight" w:hAnsi="GeosansLight"/>
+                                <w:b/>
+                                <w:sz w:val="44"/>
+                                <w:szCs w:val="40"/>
+                              </w:rPr>
+                              <w:t>A</w:t>
+                            </w:r>
+                            <w:r>
+                              <w:rPr>
+                                <w:rFonts w:ascii="GeosansLight" w:hAnsi="GeosansLight"/>
+                                <w:b/>
+                                <w:sz w:val="44"/>
+                                <w:szCs w:val="40"/>
+                              </w:rPr>
+                              <w:t>r</w:t>
+                            </w:r>
+                            <w:r>
+                              <w:rPr>
+                                <w:rFonts w:ascii="GeosansLight" w:hAnsi="GeosansLight"/>
+                                <w:b/>
+                                <w:sz w:val="44"/>
+                                <w:szCs w:val="40"/>
+                              </w:rPr>
+                              <w:t>krivia</w:t>
+                            </w:r>
+                            <w:proofErr w:type="spellEnd"/>
+                            <w:r>
+                              <w:rPr>
+                                <w:rFonts w:ascii="GeosansLight" w:hAnsi="GeosansLight"/>
+                                <w:b/>
+                                <w:sz w:val="44"/>
+                                <w:szCs w:val="40"/>
+                              </w:rPr>
+                              <w:t xml:space="preserve"> Beacon</w:t>
+                            </w:r>
+                          </w:p>
+                          <w:p>
+                            <w:pPr>
+                              <w:spacing w:after="0" w:line="276" w:lineRule="auto"/>
+                              <w:jc w:val="center"/>
+                              <w:rPr>
+                                <w:rFonts w:ascii="GeosansLight" w:hAnsi="GeosansLight"/>
+                                <w:b/>
+                                <w:sz w:val="44"/>
+                                <w:szCs w:val="40"/>
+                              </w:rPr>
+                            </w:pPr>
+                            <w:r>
+                              <w:rPr>
+                                <w:rFonts w:ascii="GeosansLight" w:hAnsi="GeosansLight"/>
+                                <w:b/>
+                                <w:sz w:val="44"/>
+                                <w:szCs w:val="40"/>
+                              </w:rPr>
+                              <w:t>Requirement Specification</w:t>
+                            </w:r>
+                          </w:p>
+                          <w:p>
+                            <w:pPr>
+                              <w:spacing w:after="0" w:line="276" w:lineRule="auto"/>
+                              <w:jc w:val="center"/>
+                              <w:rPr>
+                                <w:rFonts w:ascii="GeosansLight" w:hAnsi="GeosansLight"/>
+                                <w:b/>
+                                <w:sz w:val="44"/>
+                                <w:szCs w:val="40"/>
+                              </w:rPr>
+                            </w:pPr>
+                            <w:r>
+                              <w:rPr>
+                                <w:rFonts w:ascii="GeosansLight" w:hAnsi="GeosansLight"/>
+                                <w:b/>
+                                <w:sz w:val="44"/>
+                                <w:szCs w:val="40"/>
+                              </w:rPr>
+                              <w:t xml:space="preserve"> Team 5</w:t>
+                            </w:r>
+                          </w:p>
+                          <w:p>
+                            <w:pPr>
+                              <w:spacing w:after="0" w:line="276" w:lineRule="auto"/>
+                              <w:jc w:val="center"/>
+                              <w:rPr>
+                                <w:rFonts w:ascii="GeosansLight" w:hAnsi="GeosansLight"/>
+                                <w:b/>
+                                <w:sz w:val="44"/>
+                                <w:szCs w:val="40"/>
+                              </w:rPr>
+                            </w:pPr>
+                            <w:r>
+                              <w:rPr>
+                                <w:rFonts w:ascii="GeosansLight" w:hAnsi="GeosansLight"/>
+                                <w:b/>
+                                <w:sz w:val="44"/>
+                                <w:szCs w:val="40"/>
+                              </w:rPr>
+                              <w:t>09/06/2019</w:t>
+                            </w:r>
+                          </w:p>
+                        </w:txbxContent>
+                      </wps:txbx>
+                      <wps:bodyPr rot="0" vert="horz" wrap="square" lIns="91440" tIns="45720" rIns="91440" bIns="45720" anchor="t" anchorCtr="0">
+                        <a:noAutofit/>
+                      </wps:bodyPr>
+                    </wps:wsp>
+                  </a:graphicData>
+                </a:graphic>
+                <wp14:sizeRelH relativeFrom="margin">
+                  <wp14:pctWidth>0</wp14:pctWidth>
+                </wp14:sizeRelH>
+                <wp14:sizeRelV relativeFrom="margin">
+                  <wp14:pctHeight>0</wp14:pctHeight>
+                </wp14:sizeRelV>
+              </wp:anchor>
+            </w:drawing>
+          </mc:Choice>
+          <mc:Fallback>
+            <w:pict>
+              <v:shapetype w14:anchorId="298419A8" id="_x0000_t202" coordsize="21600,21600" o:spt="202" path="m,l,21600r21600,l21600,xe">
+                <v:stroke joinstyle="miter"/>
+                <v:path gradientshapeok="t" o:connecttype="rect"/>
+              </v:shapetype>
+              <v:shape id="Text Box 2" o:spid="_x0000_s1027" type="#_x0000_t202" style="position:absolute;margin-left:81.2pt;margin-top:75.75pt;width:460.05pt;height:214.3pt;z-index:251688960;visibility:visible;mso-wrap-style:square;mso-width-percent:0;mso-height-percent:0;mso-wrap-distance-left:9pt;mso-wrap-distance-top:3.6pt;mso-wrap-distance-right:9pt;mso-wrap-distance-bottom:3.6pt;mso-position-horizontal:absolute;mso-position-horizontal-relative:text;mso-position-vertical:absolute;mso-position-vertical-relative:page;mso-width-percent:0;mso-height-percent:0;mso-width-relative:margin;mso-height-relative:margin;v-text-anchor:top" o:gfxdata="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" filled="f" stroked="f">
+                <v:textbox>
+                  <w:txbxContent>
+                    <w:p>
+                      <w:pPr>
+                        <w:spacing w:after="0" w:line="240" w:lineRule="auto"/>
+                        <w:jc w:val="center"/>
+                        <w:rPr>
+                          <w:rFonts w:ascii="GeosansLight" w:hAnsi="GeosansLight"/>
+                          <w:sz w:val="96"/>
+                          <w:szCs w:val="80"/>
+                        </w:rPr>
+                      </w:pPr>
+                      <w:r>
+                        <w:rPr>
+                          <w:rFonts w:ascii="GeosansLight" w:hAnsi="GeosansLight"/>
+                          <w:sz w:val="96"/>
+                          <w:szCs w:val="80"/>
+                        </w:rPr>
+                        <w:t>ENSC 405W</w:t>
+                      </w:r>
+                    </w:p>
+                    <w:p>
+                      <w:pPr>
+                        <w:spacing w:after="0" w:line="276" w:lineRule="auto"/>
+                        <w:jc w:val="center"/>
+                        <w:rPr>
+                          <w:rFonts w:ascii="GeosansLight" w:hAnsi="GeosansLight"/>
+                          <w:b/>
+                          <w:sz w:val="32"/>
+                          <w:szCs w:val="28"/>
+                        </w:rPr>
+                      </w:pPr>
+                    </w:p>
+                    <w:p>
+                      <w:pPr>
+                        <w:spacing w:after="0" w:line="276" w:lineRule="auto"/>
+                        <w:jc w:val="center"/>
+                        <w:rPr>
+                          <w:rFonts w:ascii="GeosansLight" w:hAnsi="GeosansLight"/>
+                          <w:b/>
+                          <w:sz w:val="44"/>
+                          <w:szCs w:val="40"/>
+                        </w:rPr>
+                      </w:pPr>
+                      <w:proofErr w:type="spellStart"/>
+                      <w:r>
+                        <w:rPr>
+                          <w:rFonts w:ascii="GeosansLight" w:hAnsi="GeosansLight"/>
+                          <w:b/>
+                          <w:sz w:val="44"/>
+                          <w:szCs w:val="40"/>
+                        </w:rPr>
+                        <w:t>A</w:t>
+                      </w:r>
+                      <w:r>
+                        <w:rPr>
+                          <w:rFonts w:ascii="GeosansLight" w:hAnsi="GeosansLight"/>
+                          <w:b/>
+                          <w:sz w:val="44"/>
+                          <w:szCs w:val="40"/>
+                        </w:rPr>
+                        <w:t>r</w:t>
+                      </w:r>
+                      <w:r>
+                        <w:rPr>
+                          <w:rFonts w:ascii="GeosansLight" w:hAnsi="GeosansLight"/>
+                          <w:b/>
+                          <w:sz w:val="44"/>
+                          <w:szCs w:val="40"/>
+                        </w:rPr>
+                        <w:t>krivia</w:t>
+                      </w:r>
+                      <w:proofErr w:type="spellEnd"/>
+                      <w:r>
+                        <w:rPr>
+                          <w:rFonts w:ascii="GeosansLight" w:hAnsi="GeosansLight"/>
+                          <w:b/>
+                          <w:sz w:val="44"/>
+                          <w:szCs w:val="40"/>
+                        </w:rPr>
+                        <w:t xml:space="preserve"> Beacon</w:t>
+                      </w:r>
+                    </w:p>
+                    <w:p>
+                      <w:pPr>
+                        <w:spacing w:after="0" w:line="276" w:lineRule="auto"/>
+                        <w:jc w:val="center"/>
+                        <w:rPr>
+                          <w:rFonts w:ascii="GeosansLight" w:hAnsi="GeosansLight"/>
+                          <w:b/>
+                          <w:sz w:val="44"/>
+                          <w:szCs w:val="40"/>
+                        </w:rPr>
+                      </w:pPr>
+                      <w:r>
+                        <w:rPr>
+                          <w:rFonts w:ascii="GeosansLight" w:hAnsi="GeosansLight"/>
+                          <w:b/>
+                          <w:sz w:val="44"/>
+                          <w:szCs w:val="40"/>
+                        </w:rPr>
+                        <w:t>Requirement Specification</w:t>
+                      </w:r>
+                    </w:p>
+                    <w:p>
+                      <w:pPr>
+                        <w:spacing w:after="0" w:line="276" w:lineRule="auto"/>
+                        <w:jc w:val="center"/>
+                        <w:rPr>
+                          <w:rFonts w:ascii="GeosansLight" w:hAnsi="GeosansLight"/>
+                          <w:b/>
+                          <w:sz w:val="44"/>
+                          <w:szCs w:val="40"/>
+                        </w:rPr>
+                      </w:pPr>
+                      <w:r>
+                        <w:rPr>
+                          <w:rFonts w:ascii="GeosansLight" w:hAnsi="GeosansLight"/>
+                          <w:b/>
+                          <w:sz w:val="44"/>
+                          <w:szCs w:val="40"/>
+                        </w:rPr>
+                        <w:t xml:space="preserve"> Team 5</w:t>
+                      </w:r>
+                    </w:p>
+                    <w:p>
+                      <w:pPr>
+                        <w:spacing w:after="0" w:line="276" w:lineRule="auto"/>
+                        <w:jc w:val="center"/>
+                        <w:rPr>
+                          <w:rFonts w:ascii="GeosansLight" w:hAnsi="GeosansLight"/>
+                          <w:b/>
+                          <w:sz w:val="44"/>
+                          <w:szCs w:val="40"/>
+                        </w:rPr>
+                      </w:pPr>
+                      <w:r>
+                        <w:rPr>
+                          <w:rFonts w:ascii="GeosansLight" w:hAnsi="GeosansLight"/>
+                          <w:b/>
+                          <w:sz w:val="44"/>
+                          <w:szCs w:val="40"/>
+                        </w:rPr>
+                        <w:t>09/06/2019</w:t>
+                      </w:r>
+                    </w:p>
+                  </w:txbxContent>
+                </v:textbox>
+                <w10:wrap type="square" anchory="page"/>
+              </v:shape>
+            </w:pict>
+          </mc:Fallback>
+        </mc:AlternateContent>
+      </w:r>
       <w:r>
         <w:rPr>
           <w:noProof/>
@@ -20,13 +588,13 @@
               <wp:anchor distT="0" distB="0" distL="114300" distR="114300" simplePos="0" relativeHeight="251694080" behindDoc="1" locked="0" layoutInCell="1" allowOverlap="1" wp14:anchorId="3F5450F3" wp14:editId="20B242E3">
                 <wp:simplePos x="0" y="0"/>
                 <wp:positionH relativeFrom="column">
-                  <wp:posOffset>1355882</wp:posOffset>
+                  <wp:posOffset>980233</wp:posOffset>
                 </wp:positionH>
                 <wp:positionV relativeFrom="paragraph">
-                  <wp:posOffset>-857761</wp:posOffset>
+                  <wp:posOffset>-819785</wp:posOffset>
                 </wp:positionV>
-                <wp:extent cx="5793476" cy="10208895"/>
-                <wp:effectExtent l="0" t="0" r="17145" b="40005"/>
+                <wp:extent cx="6229158" cy="10058400"/>
+                <wp:effectExtent l="0" t="0" r="19685" b="38100"/>
                 <wp:wrapNone/>
                 <wp:docPr id="1" name="Rectangle 9"/>
                 <wp:cNvGraphicFramePr>
@@ -41,7 +609,7 @@
                       <wps:spPr bwMode="auto">
                         <a:xfrm>
                           <a:off x="0" y="0"/>
-                          <a:ext cx="5793476" cy="10208895"/>
+                          <a:ext cx="6229158" cy="10058400"/>
                         </a:xfrm>
                         <a:prstGeom prst="rect">
                           <a:avLst/>
@@ -83,579 +651,9 @@
           </mc:Choice>
           <mc:Fallback>
             <w:pict>
-              <v:rect w14:anchorId="343EACE5" id="Rectangle 9" o:spid="_x0000_s1026" style="position:absolute;margin-left:106.75pt;margin-top:-67.55pt;width:456.2pt;height:803.85pt;z-index:-251622400;visibility:visible;mso-wrap-style:square;mso-width-percent:0;mso-height-percent:0;mso-wrap-distance-left:9pt;mso-wrap-distance-top:0;mso-wrap-distance-right:9pt;mso-wrap-distance-bottom:0;mso-position-horizontal:absolute;mso-position-horizontal-relative:text;mso-position-vertical:absolute;mso-position-vertical-relative:text;mso-width-percent:0;mso-height-percent:0;mso-width-relative:margin;mso-height-relative:margin;v-text-anchor:top" o:gfxdata="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" fillcolor="#fff2cc [663]" stroked="f" strokeweight="3pt">
+              <v:rect w14:anchorId="3A19C4F0" id="Rectangle 9" o:spid="_x0000_s1026" style="position:absolute;margin-left:77.2pt;margin-top:-64.55pt;width:490.5pt;height:11in;z-index:-251622400;visibility:visible;mso-wrap-style:square;mso-width-percent:0;mso-height-percent:0;mso-wrap-distance-left:9pt;mso-wrap-distance-top:0;mso-wrap-distance-right:9pt;mso-wrap-distance-bottom:0;mso-position-horizontal:absolute;mso-position-horizontal-relative:text;mso-position-vertical:absolute;mso-position-vertical-relative:text;mso-width-percent:0;mso-height-percent:0;mso-width-relative:margin;mso-height-relative:margin;v-text-anchor:top" o:gfxdata="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" fillcolor="#fff2cc [663]" stroked="f" strokeweight="3pt">
                 <v:shadow on="t" color="#375623" opacity=".5" offset="1pt"/>
               </v:rect>
-            </w:pict>
-          </mc:Fallback>
-        </mc:AlternateContent>
-      </w:r>
-      <w:r>
-        <w:rPr>
-          <w:noProof/>
-          <w:lang w:eastAsia="en-CA"/>
-        </w:rPr>
-        <mc:AlternateContent>
-          <mc:Choice Requires="wps">
-            <w:drawing>
-              <wp:anchor distT="0" distB="0" distL="114300" distR="114300" simplePos="0" relativeHeight="251695104" behindDoc="0" locked="0" layoutInCell="1" allowOverlap="1">
-                <wp:simplePos x="0" y="0"/>
-                <wp:positionH relativeFrom="column">
-                  <wp:posOffset>595861</wp:posOffset>
-                </wp:positionH>
-                <wp:positionV relativeFrom="paragraph">
-                  <wp:posOffset>-810260</wp:posOffset>
-                </wp:positionV>
-                <wp:extent cx="1436914" cy="973776"/>
-                <wp:effectExtent l="0" t="0" r="11430" b="17145"/>
-                <wp:wrapNone/>
-                <wp:docPr id="2" name="Rectangle 2"/>
-                <wp:cNvGraphicFramePr/>
-                <a:graphic xmlns:a="http://schemas.openxmlformats.org/drawingml/2006/main">
-                  <a:graphicData uri="http://schemas.microsoft.com/office/word/2010/wordprocessingShape">
-                    <wps:wsp>
-                      <wps:cNvSpPr/>
-                      <wps:spPr>
-                        <a:xfrm>
-                          <a:off x="0" y="0"/>
-                          <a:ext cx="1436914" cy="973776"/>
-                        </a:xfrm>
-                        <a:prstGeom prst="rect">
-                          <a:avLst/>
-                        </a:prstGeom>
-                        <a:solidFill>
-                          <a:srgbClr val="C00000"/>
-                        </a:solidFill>
-                        <a:ln>
-                          <a:solidFill>
-                            <a:srgbClr val="C00000"/>
-                          </a:solidFill>
-                        </a:ln>
-                      </wps:spPr>
-                      <wps:style>
-                        <a:lnRef idx="2">
-                          <a:schemeClr val="accent1">
-                            <a:shade val="50000"/>
-                          </a:schemeClr>
-                        </a:lnRef>
-                        <a:fillRef idx="1">
-                          <a:schemeClr val="accent1"/>
-                        </a:fillRef>
-                        <a:effectRef idx="0">
-                          <a:schemeClr val="accent1"/>
-                        </a:effectRef>
-                        <a:fontRef idx="minor">
-                          <a:schemeClr val="lt1"/>
-                        </a:fontRef>
-                      </wps:style>
-                      <wps:txbx>
-                        <w:txbxContent>
-                          <w:p>
-                            <w:pPr>
-                              <w:spacing w:before="480" w:after="0" w:line="240" w:lineRule="auto"/>
-                              <w:rPr>
-                                <w:rFonts w:asciiTheme="majorHAnsi" w:hAnsiTheme="majorHAnsi" w:cstheme="majorHAnsi"/>
-                                <w:b/>
-                                <w:sz w:val="72"/>
-                              </w:rPr>
-                            </w:pPr>
-                            <w:r>
-                              <w:rPr>
-                                <w:rFonts w:asciiTheme="majorHAnsi" w:hAnsiTheme="majorHAnsi" w:cstheme="majorHAnsi"/>
-                                <w:b/>
-                                <w:sz w:val="72"/>
-                              </w:rPr>
-                              <w:t>SFU</w:t>
-                            </w:r>
-                          </w:p>
-                        </w:txbxContent>
-                      </wps:txbx>
-                      <wps:bodyPr rot="0" spcFirstLastPara="0" vertOverflow="overflow" horzOverflow="overflow" vert="horz" wrap="square" lIns="91440" tIns="45720" rIns="91440" bIns="45720" numCol="1" spcCol="0" rtlCol="0" fromWordArt="0" anchor="ctr" anchorCtr="0" forceAA="0" compatLnSpc="1">
-                        <a:prstTxWarp prst="textNoShape">
-                          <a:avLst/>
-                        </a:prstTxWarp>
-                        <a:noAutofit/>
-                      </wps:bodyPr>
-                    </wps:wsp>
-                  </a:graphicData>
-                </a:graphic>
-                <wp14:sizeRelH relativeFrom="margin">
-                  <wp14:pctWidth>0</wp14:pctWidth>
-                </wp14:sizeRelH>
-              </wp:anchor>
-            </w:drawing>
-          </mc:Choice>
-          <mc:Fallback>
-            <w:pict>
-              <v:rect id="Rectangle 2" o:spid="_x0000_s1026" style="position:absolute;margin-left:46.9pt;margin-top:-63.8pt;width:113.15pt;height:76.7pt;z-index:251695104;visibility:visible;mso-wrap-style:square;mso-width-percent:0;mso-wrap-distance-left:9pt;mso-wrap-distance-top:0;mso-wrap-distance-right:9pt;mso-wrap-distance-bottom:0;mso-position-horizontal:absolute;mso-position-horizontal-relative:text;mso-position-vertical:absolute;mso-position-vertical-relative:text;mso-width-percent:0;mso-width-relative:margin;v-text-anchor:middle" o:gfxdata="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" fillcolor="#c00000" strokecolor="#c00000" strokeweight="1pt">
-                <v:textbox>
-                  <w:txbxContent>
-                    <w:p>
-                      <w:pPr>
-                        <w:spacing w:before="480" w:after="0" w:line="240" w:lineRule="auto"/>
-                        <w:rPr>
-                          <w:rFonts w:asciiTheme="majorHAnsi" w:hAnsiTheme="majorHAnsi" w:cstheme="majorHAnsi"/>
-                          <w:b/>
-                          <w:sz w:val="72"/>
-                        </w:rPr>
-                      </w:pPr>
-                      <w:r>
-                        <w:rPr>
-                          <w:rFonts w:asciiTheme="majorHAnsi" w:hAnsiTheme="majorHAnsi" w:cstheme="majorHAnsi"/>
-                          <w:b/>
-                          <w:sz w:val="72"/>
-                        </w:rPr>
-                        <w:t>SFU</w:t>
-                      </w:r>
-                    </w:p>
-                  </w:txbxContent>
-                </v:textbox>
-              </v:rect>
-            </w:pict>
-          </mc:Fallback>
-        </mc:AlternateContent>
-      </w:r>
-      <w:r>
-        <w:rPr>
-          <w:noProof/>
-          <w:lang w:eastAsia="en-CA"/>
-        </w:rPr>
-        <mc:AlternateContent>
-          <mc:Choice Requires="wps">
-            <w:drawing>
-              <wp:anchor distT="0" distB="0" distL="114300" distR="114300" simplePos="0" relativeHeight="251694591" behindDoc="1" locked="0" layoutInCell="1" allowOverlap="1">
-                <wp:simplePos x="0" y="0"/>
-                <wp:positionH relativeFrom="column">
-                  <wp:posOffset>-876678</wp:posOffset>
-                </wp:positionH>
-                <wp:positionV relativeFrom="paragraph">
-                  <wp:posOffset>-798385</wp:posOffset>
-                </wp:positionV>
-                <wp:extent cx="2386470" cy="10048875"/>
-                <wp:effectExtent l="19050" t="19050" r="33020" b="66675"/>
-                <wp:wrapNone/>
-                <wp:docPr id="20" name="Rectangle 9"/>
-                <wp:cNvGraphicFramePr>
-                  <a:graphicFrameLocks xmlns:a="http://schemas.openxmlformats.org/drawingml/2006/main"/>
-                </wp:cNvGraphicFramePr>
-                <a:graphic xmlns:a="http://schemas.openxmlformats.org/drawingml/2006/main">
-                  <a:graphicData uri="http://schemas.microsoft.com/office/word/2010/wordprocessingShape">
-                    <wps:wsp>
-                      <wps:cNvSpPr>
-                        <a:spLocks noChangeArrowheads="1"/>
-                      </wps:cNvSpPr>
-                      <wps:spPr bwMode="auto">
-                        <a:xfrm>
-                          <a:off x="0" y="0"/>
-                          <a:ext cx="2386470" cy="10048875"/>
-                        </a:xfrm>
-                        <a:prstGeom prst="rect">
-                          <a:avLst/>
-                        </a:prstGeom>
-                        <a:solidFill>
-                          <a:srgbClr val="5A5A5A"/>
-                        </a:solidFill>
-                        <a:ln w="38100">
-                          <a:solidFill>
-                            <a:srgbClr val="5A5A5A"/>
-                          </a:solidFill>
-                          <a:miter lim="800000"/>
-                          <a:headEnd/>
-                          <a:tailEnd/>
-                        </a:ln>
-                        <a:effectLst>
-                          <a:outerShdw dist="28398" dir="3806097" algn="ctr" rotWithShape="0">
-                            <a:srgbClr val="375623">
-                              <a:alpha val="50000"/>
-                            </a:srgbClr>
-                          </a:outerShdw>
-                        </a:effectLst>
-                      </wps:spPr>
-                      <wps:bodyPr rot="0" vert="horz" wrap="square" lIns="91440" tIns="45720" rIns="91440" bIns="45720" anchor="t" anchorCtr="0" upright="1">
-                        <a:noAutofit/>
-                      </wps:bodyPr>
-                    </wps:wsp>
-                  </a:graphicData>
-                </a:graphic>
-                <wp14:sizeRelH relativeFrom="margin">
-                  <wp14:pctWidth>0</wp14:pctWidth>
-                </wp14:sizeRelH>
-              </wp:anchor>
-            </w:drawing>
-          </mc:Choice>
-          <mc:Fallback>
-            <w:pict>
-              <v:rect w14:anchorId="6FB39713" id="Rectangle 9" o:spid="_x0000_s1026" style="position:absolute;margin-left:-69.05pt;margin-top:-62.85pt;width:187.9pt;height:791.25pt;z-index:-251621889;visibility:visible;mso-wrap-style:square;mso-width-percent:0;mso-wrap-distance-left:9pt;mso-wrap-distance-top:0;mso-wrap-distance-right:9pt;mso-wrap-distance-bottom:0;mso-position-horizontal:absolute;mso-position-horizontal-relative:text;mso-position-vertical:absolute;mso-position-vertical-relative:text;mso-width-percent:0;mso-width-relative:margin;v-text-anchor:top" o:gfxdata="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" fillcolor="#5a5a5a" strokecolor="#5a5a5a" strokeweight="3pt">
-                <v:shadow on="t" color="#375623" opacity=".5" offset="1pt"/>
-              </v:rect>
-            </w:pict>
-          </mc:Fallback>
-        </mc:AlternateContent>
-      </w:r>
-    </w:p>
-    <w:p>
-      <w:pPr>
-        <w:spacing w:after="0"/>
-      </w:pPr>
-    </w:p>
-    <w:p>
-      <w:pPr>
-        <w:spacing w:after="0"/>
-      </w:pPr>
-    </w:p>
-    <w:p>
-      <w:pPr>
-        <w:spacing w:after="0"/>
-      </w:pPr>
-    </w:p>
-    <w:p>
-      <w:pPr>
-        <w:spacing w:after="0"/>
-      </w:pPr>
-      <w:r>
-        <w:rPr>
-          <w:rFonts w:cstheme="minorHAnsi"/>
-          <w:noProof/>
-          <w:lang w:eastAsia="en-CA"/>
-        </w:rPr>
-        <mc:AlternateContent>
-          <mc:Choice Requires="wps">
-            <w:drawing>
-              <wp:anchor distT="45720" distB="45720" distL="114300" distR="114300" simplePos="0" relativeHeight="251688960" behindDoc="0" locked="0" layoutInCell="1" allowOverlap="1" wp14:anchorId="298419A8" wp14:editId="4BD8FEB9">
-                <wp:simplePos x="0" y="0"/>
-                <wp:positionH relativeFrom="column">
-                  <wp:posOffset>1509395</wp:posOffset>
-                </wp:positionH>
-                <wp:positionV relativeFrom="page">
-                  <wp:posOffset>1626870</wp:posOffset>
-                </wp:positionV>
-                <wp:extent cx="5357495" cy="4097020"/>
-                <wp:effectExtent l="0" t="0" r="0" b="0"/>
-                <wp:wrapSquare wrapText="bothSides"/>
-                <wp:docPr id="21" name="Text Box 2"/>
-                <wp:cNvGraphicFramePr>
-                  <a:graphicFrameLocks xmlns:a="http://schemas.openxmlformats.org/drawingml/2006/main"/>
-                </wp:cNvGraphicFramePr>
-                <a:graphic xmlns:a="http://schemas.openxmlformats.org/drawingml/2006/main">
-                  <a:graphicData uri="http://schemas.microsoft.com/office/word/2010/wordprocessingShape">
-                    <wps:wsp>
-                      <wps:cNvSpPr txBox="1">
-                        <a:spLocks noChangeArrowheads="1"/>
-                      </wps:cNvSpPr>
-                      <wps:spPr bwMode="auto">
-                        <a:xfrm>
-                          <a:off x="0" y="0"/>
-                          <a:ext cx="5357495" cy="4097020"/>
-                        </a:xfrm>
-                        <a:prstGeom prst="rect">
-                          <a:avLst/>
-                        </a:prstGeom>
-                        <a:noFill/>
-                        <a:ln w="9525">
-                          <a:noFill/>
-                          <a:miter lim="800000"/>
-                          <a:headEnd/>
-                          <a:tailEnd/>
-                        </a:ln>
-                      </wps:spPr>
-                      <wps:txbx>
-                        <w:txbxContent>
-                          <w:p>
-                            <w:pPr>
-                              <w:spacing w:after="0" w:line="240" w:lineRule="auto"/>
-                              <w:jc w:val="center"/>
-                              <w:rPr>
-                                <w:rFonts w:ascii="GeosansLight" w:hAnsi="GeosansLight"/>
-                                <w:sz w:val="96"/>
-                                <w:szCs w:val="80"/>
-                              </w:rPr>
-                            </w:pPr>
-                            <w:r>
-                              <w:rPr>
-                                <w:rFonts w:ascii="GeosansLight" w:hAnsi="GeosansLight"/>
-                                <w:sz w:val="96"/>
-                                <w:szCs w:val="80"/>
-                              </w:rPr>
-                              <w:t>ENSC 405W</w:t>
-                            </w:r>
-                          </w:p>
-                          <w:p>
-                            <w:pPr>
-                              <w:spacing w:after="0" w:line="276" w:lineRule="auto"/>
-                              <w:jc w:val="center"/>
-                              <w:rPr>
-                                <w:rFonts w:ascii="GeosansLight" w:hAnsi="GeosansLight"/>
-                                <w:b/>
-                                <w:sz w:val="32"/>
-                                <w:szCs w:val="28"/>
-                              </w:rPr>
-                            </w:pPr>
-                          </w:p>
-                          <w:p>
-                            <w:pPr>
-                              <w:spacing w:after="0" w:line="360" w:lineRule="auto"/>
-                              <w:jc w:val="center"/>
-                              <w:rPr>
-                                <w:rFonts w:ascii="GeosansLight" w:hAnsi="GeosansLight"/>
-                                <w:b/>
-                                <w:sz w:val="44"/>
-                                <w:szCs w:val="40"/>
-                              </w:rPr>
-                            </w:pPr>
-                            <w:r>
-                              <w:rPr>
-                                <w:rFonts w:ascii="GeosansLight" w:hAnsi="GeosansLight"/>
-                                <w:b/>
-                                <w:sz w:val="44"/>
-                                <w:szCs w:val="40"/>
-                              </w:rPr>
-                              <w:t>A</w:t>
-                            </w:r>
-                            <w:r>
-                              <w:rPr>
-                                <w:rFonts w:ascii="GeosansLight" w:hAnsi="GeosansLight"/>
-                                <w:b/>
-                                <w:sz w:val="44"/>
-                                <w:szCs w:val="40"/>
-                              </w:rPr>
-                              <w:t>r</w:t>
-                            </w:r>
-                            <w:r>
-                              <w:rPr>
-                                <w:rFonts w:ascii="GeosansLight" w:hAnsi="GeosansLight"/>
-                                <w:b/>
-                                <w:sz w:val="44"/>
-                                <w:szCs w:val="40"/>
-                              </w:rPr>
-                              <w:t>krivia Beacon</w:t>
-                            </w:r>
-                          </w:p>
-                          <w:p>
-                            <w:pPr>
-                              <w:spacing w:after="0" w:line="360" w:lineRule="auto"/>
-                              <w:jc w:val="center"/>
-                              <w:rPr>
-                                <w:rFonts w:ascii="GeosansLight" w:hAnsi="GeosansLight"/>
-                                <w:b/>
-                                <w:sz w:val="44"/>
-                                <w:szCs w:val="40"/>
-                              </w:rPr>
-                            </w:pPr>
-                            <w:r>
-                              <w:rPr>
-                                <w:rFonts w:ascii="GeosansLight" w:hAnsi="GeosansLight"/>
-                                <w:b/>
-                                <w:sz w:val="44"/>
-                                <w:szCs w:val="40"/>
-                              </w:rPr>
-                              <w:t>Requirement Specification</w:t>
-                            </w:r>
-                          </w:p>
-                          <w:p>
-                            <w:pPr>
-                              <w:spacing w:after="0" w:line="360" w:lineRule="auto"/>
-                              <w:jc w:val="center"/>
-                              <w:rPr>
-                                <w:rFonts w:ascii="GeosansLight" w:hAnsi="GeosansLight"/>
-                                <w:b/>
-                                <w:sz w:val="44"/>
-                                <w:szCs w:val="40"/>
-                              </w:rPr>
-                            </w:pPr>
-                            <w:r>
-                              <w:rPr>
-                                <w:rFonts w:ascii="GeosansLight" w:hAnsi="GeosansLight"/>
-                                <w:b/>
-                                <w:sz w:val="44"/>
-                                <w:szCs w:val="40"/>
-                              </w:rPr>
-                              <w:t xml:space="preserve"> Team 5</w:t>
-                            </w:r>
-                          </w:p>
-                          <w:p>
-                            <w:pPr>
-                              <w:spacing w:after="0" w:line="360" w:lineRule="auto"/>
-                              <w:jc w:val="center"/>
-                              <w:rPr>
-                                <w:rFonts w:ascii="GeosansLight" w:hAnsi="GeosansLight"/>
-                                <w:b/>
-                                <w:sz w:val="44"/>
-                                <w:szCs w:val="40"/>
-                              </w:rPr>
-                            </w:pPr>
-                            <w:r>
-                              <w:rPr>
-                                <w:rFonts w:ascii="GeosansLight" w:hAnsi="GeosansLight"/>
-                                <w:b/>
-                                <w:sz w:val="44"/>
-                                <w:szCs w:val="40"/>
-                              </w:rPr>
-                              <w:t>09/06/2019</w:t>
-                            </w:r>
-                          </w:p>
-                        </w:txbxContent>
-                      </wps:txbx>
-                      <wps:bodyPr rot="0" vert="horz" wrap="square" lIns="91440" tIns="45720" rIns="91440" bIns="45720" anchor="t" anchorCtr="0">
-                        <a:noAutofit/>
-                      </wps:bodyPr>
-                    </wps:wsp>
-                  </a:graphicData>
-                </a:graphic>
-                <wp14:sizeRelH relativeFrom="margin">
-                  <wp14:pctWidth>0</wp14:pctWidth>
-                </wp14:sizeRelH>
-                <wp14:sizeRelV relativeFrom="margin">
-                  <wp14:pctHeight>0</wp14:pctHeight>
-                </wp14:sizeRelV>
-              </wp:anchor>
-            </w:drawing>
-          </mc:Choice>
-          <mc:Fallback>
-            <w:pict>
-              <v:shapetype w14:anchorId="298419A8" id="_x0000_t202" coordsize="21600,21600" o:spt="202" path="m,l,21600r21600,l21600,xe">
-                <v:stroke joinstyle="miter"/>
-                <v:path gradientshapeok="t" o:connecttype="rect"/>
-              </v:shapetype>
-              <v:shape id="Text Box 2" o:spid="_x0000_s1027" type="#_x0000_t202" style="position:absolute;margin-left:118.85pt;margin-top:128.1pt;width:421.85pt;height:322.6pt;z-index:251688960;visibility:visible;mso-wrap-style:square;mso-width-percent:0;mso-height-percent:0;mso-wrap-distance-left:9pt;mso-wrap-distance-top:3.6pt;mso-wrap-distance-right:9pt;mso-wrap-distance-bottom:3.6pt;mso-position-horizontal:absolute;mso-position-horizontal-relative:text;mso-position-vertical:absolute;mso-position-vertical-relative:page;mso-width-percent:0;mso-height-percent:0;mso-width-relative:margin;mso-height-relative:margin;v-text-anchor:top" o:gfxdata="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" filled="f" stroked="f">
-                <v:textbox>
-                  <w:txbxContent>
-                    <w:p>
-                      <w:pPr>
-                        <w:spacing w:after="0" w:line="240" w:lineRule="auto"/>
-                        <w:jc w:val="center"/>
-                        <w:rPr>
-                          <w:rFonts w:ascii="GeosansLight" w:hAnsi="GeosansLight"/>
-                          <w:sz w:val="96"/>
-                          <w:szCs w:val="80"/>
-                        </w:rPr>
-                      </w:pPr>
-                      <w:r>
-                        <w:rPr>
-                          <w:rFonts w:ascii="GeosansLight" w:hAnsi="GeosansLight"/>
-                          <w:sz w:val="96"/>
-                          <w:szCs w:val="80"/>
-                        </w:rPr>
-                        <w:t>ENSC 405W</w:t>
-                      </w:r>
-                    </w:p>
-                    <w:p>
-                      <w:pPr>
-                        <w:spacing w:after="0" w:line="276" w:lineRule="auto"/>
-                        <w:jc w:val="center"/>
-                        <w:rPr>
-                          <w:rFonts w:ascii="GeosansLight" w:hAnsi="GeosansLight"/>
-                          <w:b/>
-                          <w:sz w:val="32"/>
-                          <w:szCs w:val="28"/>
-                        </w:rPr>
-                      </w:pPr>
-                    </w:p>
-                    <w:p>
-                      <w:pPr>
-                        <w:spacing w:after="0" w:line="360" w:lineRule="auto"/>
-                        <w:jc w:val="center"/>
-                        <w:rPr>
-                          <w:rFonts w:ascii="GeosansLight" w:hAnsi="GeosansLight"/>
-                          <w:b/>
-                          <w:sz w:val="44"/>
-                          <w:szCs w:val="40"/>
-                        </w:rPr>
-                      </w:pPr>
-                      <w:r>
-                        <w:rPr>
-                          <w:rFonts w:ascii="GeosansLight" w:hAnsi="GeosansLight"/>
-                          <w:b/>
-                          <w:sz w:val="44"/>
-                          <w:szCs w:val="40"/>
-                        </w:rPr>
-                        <w:t>A</w:t>
-                      </w:r>
-                      <w:r>
-                        <w:rPr>
-                          <w:rFonts w:ascii="GeosansLight" w:hAnsi="GeosansLight"/>
-                          <w:b/>
-                          <w:sz w:val="44"/>
-                          <w:szCs w:val="40"/>
-                        </w:rPr>
-                        <w:t>r</w:t>
-                      </w:r>
-                      <w:r>
-                        <w:rPr>
-                          <w:rFonts w:ascii="GeosansLight" w:hAnsi="GeosansLight"/>
-                          <w:b/>
-                          <w:sz w:val="44"/>
-                          <w:szCs w:val="40"/>
-                        </w:rPr>
-                        <w:t>krivia Beacon</w:t>
-                      </w:r>
-                    </w:p>
-                    <w:p>
-                      <w:pPr>
-                        <w:spacing w:after="0" w:line="360" w:lineRule="auto"/>
-                        <w:jc w:val="center"/>
-                        <w:rPr>
-                          <w:rFonts w:ascii="GeosansLight" w:hAnsi="GeosansLight"/>
-                          <w:b/>
-                          <w:sz w:val="44"/>
-                          <w:szCs w:val="40"/>
-                        </w:rPr>
-                      </w:pPr>
-                      <w:r>
-                        <w:rPr>
-                          <w:rFonts w:ascii="GeosansLight" w:hAnsi="GeosansLight"/>
-                          <w:b/>
-                          <w:sz w:val="44"/>
-                          <w:szCs w:val="40"/>
-                        </w:rPr>
-                        <w:t>Requirement Specification</w:t>
-                      </w:r>
-                    </w:p>
-                    <w:p>
-                      <w:pPr>
-                        <w:spacing w:after="0" w:line="360" w:lineRule="auto"/>
-                        <w:jc w:val="center"/>
-                        <w:rPr>
-                          <w:rFonts w:ascii="GeosansLight" w:hAnsi="GeosansLight"/>
-                          <w:b/>
-                          <w:sz w:val="44"/>
-                          <w:szCs w:val="40"/>
-                        </w:rPr>
-                      </w:pPr>
-                      <w:r>
-                        <w:rPr>
-                          <w:rFonts w:ascii="GeosansLight" w:hAnsi="GeosansLight"/>
-                          <w:b/>
-                          <w:sz w:val="44"/>
-                          <w:szCs w:val="40"/>
-                        </w:rPr>
-                        <w:t xml:space="preserve"> Team 5</w:t>
-                      </w:r>
-                    </w:p>
-                    <w:p>
-                      <w:pPr>
-                        <w:spacing w:after="0" w:line="360" w:lineRule="auto"/>
-                        <w:jc w:val="center"/>
-                        <w:rPr>
-                          <w:rFonts w:ascii="GeosansLight" w:hAnsi="GeosansLight"/>
-                          <w:b/>
-                          <w:sz w:val="44"/>
-                          <w:szCs w:val="40"/>
-                        </w:rPr>
-                      </w:pPr>
-                      <w:r>
-                        <w:rPr>
-                          <w:rFonts w:ascii="GeosansLight" w:hAnsi="GeosansLight"/>
-                          <w:b/>
-                          <w:sz w:val="44"/>
-                          <w:szCs w:val="40"/>
-                        </w:rPr>
-                        <w:t>09/06/2019</w:t>
-                      </w:r>
-                    </w:p>
-                  </w:txbxContent>
-                </v:textbox>
-                <w10:wrap type="square" anchory="page"/>
-              </v:shape>
             </w:pict>
           </mc:Fallback>
         </mc:AlternateContent>
@@ -696,13 +694,13 @@
               <wp:anchor distT="0" distB="0" distL="114300" distR="114300" simplePos="0" relativeHeight="251689984" behindDoc="0" locked="0" layoutInCell="1" allowOverlap="1">
                 <wp:simplePos x="0" y="0"/>
                 <wp:positionH relativeFrom="column">
-                  <wp:posOffset>2673952</wp:posOffset>
+                  <wp:posOffset>2343785</wp:posOffset>
                 </wp:positionH>
                 <wp:positionV relativeFrom="paragraph">
-                  <wp:posOffset>50800</wp:posOffset>
+                  <wp:posOffset>127000</wp:posOffset>
                 </wp:positionV>
-                <wp:extent cx="2980244" cy="0"/>
-                <wp:effectExtent l="0" t="0" r="29845" b="19050"/>
+                <wp:extent cx="3156938" cy="0"/>
+                <wp:effectExtent l="0" t="0" r="24765" b="19050"/>
                 <wp:wrapNone/>
                 <wp:docPr id="22" name="Straight Connector 22"/>
                 <wp:cNvGraphicFramePr/>
@@ -713,7 +711,7 @@
                       <wps:spPr>
                         <a:xfrm>
                           <a:off x="0" y="0"/>
-                          <a:ext cx="2980244" cy="0"/>
+                          <a:ext cx="3156938" cy="0"/>
                         </a:xfrm>
                         <a:prstGeom prst="line">
                           <a:avLst/>
@@ -756,7 +754,7 @@
           </mc:Choice>
           <mc:Fallback>
             <w:pict>
-              <v:line w14:anchorId="4F0A8F24" id="Straight Connector 22" o:spid="_x0000_s1026" style="position:absolute;z-index:251689984;visibility:visible;mso-wrap-style:square;mso-width-percent:0;mso-height-percent:0;mso-wrap-distance-left:9pt;mso-wrap-distance-top:0;mso-wrap-distance-right:9pt;mso-wrap-distance-bottom:0;mso-position-horizontal:absolute;mso-position-horizontal-relative:text;mso-position-vertical:absolute;mso-position-vertical-relative:text;mso-width-percent:0;mso-height-percent:0;mso-width-relative:margin;mso-height-relative:margin" from="210.55pt,4pt" to="445.2pt,4pt" o:gfxdata="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" strokecolor="#5a5a5a [2109]" strokeweight="1pt">
+              <v:line w14:anchorId="0A220027" id="Straight Connector 22" o:spid="_x0000_s1026" style="position:absolute;z-index:251689984;visibility:visible;mso-wrap-style:square;mso-width-percent:0;mso-height-percent:0;mso-wrap-distance-left:9pt;mso-wrap-distance-top:0;mso-wrap-distance-right:9pt;mso-wrap-distance-bottom:0;mso-position-horizontal:absolute;mso-position-horizontal-relative:text;mso-position-vertical:absolute;mso-position-vertical-relative:text;mso-width-percent:0;mso-height-percent:0;mso-width-relative:margin;mso-height-relative:margin" from="184.55pt,10pt" to="433.15pt,10pt" o:gfxdata="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" strokecolor="#5a5a5a [2109]" strokeweight="1pt">
                 <v:stroke joinstyle="miter"/>
               </v:line>
             </w:pict>
@@ -827,7 +825,6 @@
     <w:p>
       <w:pPr>
         <w:spacing w:after="0"/>
-        <w:jc w:val="right"/>
       </w:pPr>
     </w:p>
     <w:p>
@@ -848,9 +845,8 @@
     <w:p>
       <w:pPr>
         <w:spacing w:after="0"/>
-      </w:pPr>
-      <w:bookmarkStart w:id="0" w:name="_GoBack"/>
-      <w:bookmarkEnd w:id="0"/>
+        <w:jc w:val="right"/>
+      </w:pPr>
     </w:p>
     <w:p>
       <w:pPr>
@@ -865,122 +861,21 @@
     <w:p>
       <w:pPr>
         <w:spacing w:after="0"/>
-        <w:rPr>
-          <w:rFonts w:ascii="Times New Roman" w:hAnsi="Times New Roman" w:cs="Times New Roman"/>
-          <w:bCs/>
-        </w:rPr>
       </w:pPr>
     </w:p>
     <w:p>
       <w:pPr>
         <w:spacing w:after="0"/>
-        <w:rPr>
-          <w:rFonts w:ascii="Times New Roman" w:hAnsi="Times New Roman" w:cs="Times New Roman"/>
-          <w:bCs/>
-        </w:rPr>
       </w:pPr>
     </w:p>
     <w:p>
       <w:pPr>
         <w:spacing w:after="0"/>
-        <w:ind w:left="-1134"/>
-        <w:rPr>
-          <w:rFonts w:ascii="Times New Roman" w:hAnsi="Times New Roman" w:cs="Times New Roman"/>
-          <w:bCs/>
-        </w:rPr>
       </w:pPr>
     </w:p>
     <w:p>
       <w:pPr>
         <w:spacing w:after="0"/>
-        <w:ind w:left="-1134"/>
-        <w:rPr>
-          <w:rFonts w:ascii="Times New Roman" w:hAnsi="Times New Roman" w:cs="Times New Roman"/>
-          <w:bCs/>
-        </w:rPr>
-      </w:pPr>
-    </w:p>
-    <w:p>
-      <w:pPr>
-        <w:spacing w:after="0"/>
-        <w:ind w:left="-1134"/>
-        <w:rPr>
-          <w:rFonts w:ascii="Times New Roman" w:hAnsi="Times New Roman" w:cs="Times New Roman"/>
-          <w:bCs/>
-        </w:rPr>
-      </w:pPr>
-    </w:p>
-    <w:p>
-      <w:pPr>
-        <w:spacing w:after="0"/>
-        <w:ind w:left="-1134"/>
-        <w:rPr>
-          <w:rFonts w:ascii="Times New Roman" w:hAnsi="Times New Roman" w:cs="Times New Roman"/>
-          <w:bCs/>
-        </w:rPr>
-      </w:pPr>
-    </w:p>
-    <w:p>
-      <w:pPr>
-        <w:spacing w:after="0"/>
-        <w:ind w:left="-1134"/>
-        <w:rPr>
-          <w:rFonts w:ascii="Times New Roman" w:hAnsi="Times New Roman" w:cs="Times New Roman"/>
-          <w:bCs/>
-        </w:rPr>
-      </w:pPr>
-    </w:p>
-    <w:p>
-      <w:pPr>
-        <w:spacing w:after="0"/>
-        <w:ind w:left="-1134"/>
-        <w:rPr>
-          <w:rFonts w:ascii="Times New Roman" w:hAnsi="Times New Roman" w:cs="Times New Roman"/>
-          <w:bCs/>
-        </w:rPr>
-      </w:pPr>
-    </w:p>
-    <w:p>
-      <w:pPr>
-        <w:spacing w:after="0"/>
-        <w:ind w:left="-1134"/>
-        <w:rPr>
-          <w:rFonts w:ascii="Times New Roman" w:hAnsi="Times New Roman" w:cs="Times New Roman"/>
-          <w:bCs/>
-        </w:rPr>
-      </w:pPr>
-    </w:p>
-    <w:p>
-      <w:pPr>
-        <w:spacing w:after="0"/>
-        <w:ind w:left="-1134"/>
-        <w:rPr>
-          <w:rFonts w:ascii="Times New Roman" w:hAnsi="Times New Roman" w:cs="Times New Roman"/>
-          <w:bCs/>
-        </w:rPr>
-      </w:pPr>
-    </w:p>
-    <w:p>
-      <w:pPr>
-        <w:spacing w:after="0"/>
-        <w:rPr>
-          <w:rFonts w:ascii="Times New Roman" w:hAnsi="Times New Roman" w:cs="Times New Roman"/>
-          <w:bCs/>
-        </w:rPr>
-      </w:pPr>
-    </w:p>
-    <w:p>
-      <w:pPr>
-        <w:tabs>
-          <w:tab w:val="left" w:pos="6797"/>
-        </w:tabs>
-        <w:spacing w:after="0" w:line="276" w:lineRule="auto"/>
-        <w:ind w:left="-1134"/>
-        <w:jc w:val="right"/>
-        <w:rPr>
-          <w:rFonts w:ascii="Century Gothic" w:hAnsi="Century Gothic"/>
-          <w:sz w:val="28"/>
-        </w:rPr>
       </w:pPr>
       <w:r>
         <w:rPr>
@@ -990,18 +885,18 @@
         <mc:AlternateContent>
           <mc:Choice Requires="wps">
             <w:drawing>
-              <wp:anchor distT="0" distB="0" distL="114300" distR="114300" simplePos="0" relativeHeight="251696128" behindDoc="0" locked="0" layoutInCell="1" allowOverlap="1">
+              <wp:anchor distT="0" distB="0" distL="114300" distR="114300" simplePos="0" relativeHeight="251695615" behindDoc="0" locked="0" layoutInCell="1" allowOverlap="1">
                 <wp:simplePos x="0" y="0"/>
                 <wp:positionH relativeFrom="column">
-                  <wp:posOffset>-875690</wp:posOffset>
+                  <wp:posOffset>-871855</wp:posOffset>
                 </wp:positionH>
                 <wp:positionV relativeFrom="paragraph">
-                  <wp:posOffset>163327</wp:posOffset>
+                  <wp:posOffset>275590</wp:posOffset>
                 </wp:positionV>
-                <wp:extent cx="2386940" cy="1686296"/>
+                <wp:extent cx="5081905" cy="3778250"/>
                 <wp:effectExtent l="0" t="0" r="0" b="0"/>
                 <wp:wrapNone/>
-                <wp:docPr id="3" name="Text Box 3"/>
+                <wp:docPr id="6" name="Text Box 6"/>
                 <wp:cNvGraphicFramePr/>
                 <a:graphic xmlns:a="http://schemas.openxmlformats.org/drawingml/2006/main">
                   <a:graphicData uri="http://schemas.microsoft.com/office/word/2010/wordprocessingShape">
@@ -1010,7 +905,7 @@
                       <wps:spPr>
                         <a:xfrm>
                           <a:off x="0" y="0"/>
-                          <a:ext cx="2386940" cy="1686296"/>
+                          <a:ext cx="5081905" cy="3778250"/>
                         </a:xfrm>
                         <a:prstGeom prst="rect">
                           <a:avLst/>
@@ -1022,156 +917,578 @@
                       </wps:spPr>
                       <wps:txbx>
                         <w:txbxContent>
-                          <w:p>
-                            <w:pPr>
-                              <w:tabs>
-                                <w:tab w:val="left" w:pos="6797"/>
-                              </w:tabs>
-                              <w:spacing w:after="0" w:line="360" w:lineRule="auto"/>
-                              <w:ind w:left="-284" w:firstLine="284"/>
-                              <w:rPr>
-                                <w:rFonts w:ascii="GeosansLight" w:hAnsi="GeosansLight"/>
-                                <w:color w:val="FFFFFF" w:themeColor="background1"/>
-                                <w:sz w:val="32"/>
-                              </w:rPr>
-                            </w:pPr>
-                            <w:r>
-                              <w:rPr>
-                                <w:rFonts w:ascii="GeosansLight" w:hAnsi="GeosansLight"/>
-                                <w:color w:val="FFFFFF" w:themeColor="background1"/>
-                                <w:sz w:val="32"/>
-                              </w:rPr>
-                              <w:t>Project Team:</w:t>
-                            </w:r>
-                          </w:p>
-                          <w:p>
-                            <w:pPr>
-                              <w:tabs>
-                                <w:tab w:val="left" w:pos="6797"/>
-                              </w:tabs>
-                              <w:spacing w:after="0" w:line="240" w:lineRule="auto"/>
-                              <w:jc w:val="right"/>
-                              <w:rPr>
-                                <w:rFonts w:ascii="GeosansLight" w:hAnsi="GeosansLight"/>
-                                <w:color w:val="FFFFFF" w:themeColor="background1"/>
-                                <w:sz w:val="32"/>
-                              </w:rPr>
-                            </w:pPr>
-                            <w:r>
-                              <w:rPr>
-                                <w:rFonts w:ascii="GeosansLight" w:hAnsi="GeosansLight"/>
-                                <w:color w:val="FFFFFF" w:themeColor="background1"/>
-                                <w:sz w:val="32"/>
-                              </w:rPr>
-                              <w:t xml:space="preserve">Jeffery Yeung </w:t>
-                            </w:r>
-                          </w:p>
-                          <w:p>
-                            <w:pPr>
-                              <w:tabs>
-                                <w:tab w:val="left" w:pos="6797"/>
-                              </w:tabs>
-                              <w:spacing w:after="0" w:line="240" w:lineRule="auto"/>
-                              <w:jc w:val="right"/>
-                              <w:rPr>
-                                <w:rFonts w:ascii="GeosansLight" w:hAnsi="GeosansLight"/>
-                                <w:color w:val="FFFFFF" w:themeColor="background1"/>
-                                <w:sz w:val="32"/>
-                              </w:rPr>
-                            </w:pPr>
-                            <w:r>
-                              <w:rPr>
-                                <w:rFonts w:ascii="GeosansLight" w:hAnsi="GeosansLight"/>
-                                <w:color w:val="FFFFFF" w:themeColor="background1"/>
-                                <w:sz w:val="32"/>
-                              </w:rPr>
-                              <w:t>Keith Leung</w:t>
-                            </w:r>
-                          </w:p>
-                          <w:p>
-                            <w:pPr>
-                              <w:tabs>
-                                <w:tab w:val="left" w:pos="6797"/>
-                              </w:tabs>
-                              <w:spacing w:after="0" w:line="240" w:lineRule="auto"/>
-                              <w:jc w:val="right"/>
-                              <w:rPr>
-                                <w:rFonts w:ascii="GeosansLight" w:hAnsi="GeosansLight"/>
-                                <w:color w:val="FFFFFF" w:themeColor="background1"/>
-                                <w:sz w:val="32"/>
-                              </w:rPr>
-                            </w:pPr>
-                            <w:r>
-                              <w:rPr>
-                                <w:rFonts w:ascii="GeosansLight" w:hAnsi="GeosansLight"/>
-                                <w:color w:val="FFFFFF" w:themeColor="background1"/>
-                                <w:sz w:val="32"/>
-                              </w:rPr>
-                              <w:t>Scott Checko</w:t>
-                            </w:r>
-                          </w:p>
-                          <w:p>
-                            <w:pPr>
-                              <w:tabs>
-                                <w:tab w:val="left" w:pos="6797"/>
-                              </w:tabs>
-                              <w:spacing w:after="0" w:line="240" w:lineRule="auto"/>
-                              <w:jc w:val="right"/>
-                              <w:rPr>
-                                <w:rFonts w:ascii="GeosansLight" w:hAnsi="GeosansLight"/>
-                                <w:color w:val="FFFFFF" w:themeColor="background1"/>
-                                <w:sz w:val="32"/>
-                              </w:rPr>
-                            </w:pPr>
-                            <w:r>
-                              <w:rPr>
-                                <w:rFonts w:ascii="GeosansLight" w:hAnsi="GeosansLight"/>
-                                <w:color w:val="FFFFFF" w:themeColor="background1"/>
-                                <w:sz w:val="32"/>
-                              </w:rPr>
-                              <w:t>Ryne W</w:t>
-                            </w:r>
-                            <w:r>
-                              <w:rPr>
-                                <w:rFonts w:ascii="GeosansLight" w:hAnsi="GeosansLight"/>
-                                <w:color w:val="FFFFFF" w:themeColor="background1"/>
-                                <w:sz w:val="32"/>
-                              </w:rPr>
-                              <w:t>aterson</w:t>
-                            </w:r>
-                          </w:p>
-                          <w:p>
-                            <w:pPr>
-                              <w:tabs>
-                                <w:tab w:val="left" w:pos="6797"/>
-                              </w:tabs>
-                              <w:spacing w:after="0" w:line="240" w:lineRule="auto"/>
-                              <w:jc w:val="right"/>
-                              <w:rPr>
-                                <w:rFonts w:ascii="GeosansLight" w:hAnsi="GeosansLight"/>
-                                <w:color w:val="FFFFFF" w:themeColor="background1"/>
-                                <w:sz w:val="32"/>
-                              </w:rPr>
-                            </w:pPr>
-                            <w:r>
-                              <w:rPr>
-                                <w:rFonts w:ascii="GeosansLight" w:hAnsi="GeosansLight"/>
-                                <w:color w:val="FFFFFF" w:themeColor="background1"/>
-                                <w:sz w:val="32"/>
-                              </w:rPr>
-                              <w:t>Jerry Liu</w:t>
-                            </w:r>
-                          </w:p>
-                          <w:p>
-                            <w:pPr>
-                              <w:jc w:val="right"/>
-                              <w:rPr>
-                                <w:rFonts w:ascii="Quicksand" w:hAnsi="Quicksand"/>
-                                <w:color w:val="FFFFFF" w:themeColor="background1"/>
-                                <w:sz w:val="24"/>
-                              </w:rPr>
-                            </w:pPr>
-                          </w:p>
+                          <w:tbl>
+                            <w:tblPr>
+                              <w:tblStyle w:val="TableGrid"/>
+                              <w:tblW w:w="7417" w:type="dxa"/>
+                              <w:tblBorders>
+                                <w:top w:val="none" w:sz="0" w:space="0" w:color="auto"/>
+                                <w:left w:val="none" w:sz="0" w:space="0" w:color="auto"/>
+                                <w:bottom w:val="none" w:sz="0" w:space="0" w:color="auto"/>
+                                <w:right w:val="none" w:sz="0" w:space="0" w:color="auto"/>
+                                <w:insideH w:val="none" w:sz="0" w:space="0" w:color="auto"/>
+                                <w:insideV w:val="none" w:sz="0" w:space="0" w:color="auto"/>
+                              </w:tblBorders>
+                              <w:tblLayout w:type="fixed"/>
+                              <w:tblLook w:val="04A0" w:firstRow="1" w:lastRow="0" w:firstColumn="1" w:lastColumn="0" w:noHBand="0" w:noVBand="1"/>
+                            </w:tblPr>
+                            <w:tblGrid>
+                              <w:gridCol w:w="2744"/>
+                              <w:gridCol w:w="4673"/>
+                            </w:tblGrid>
+                            <w:tr>
+                              <w:trPr>
+                                <w:trHeight w:val="1195"/>
+                              </w:trPr>
+                              <w:tc>
+                                <w:tcPr>
+                                  <w:tcW w:w="2744" w:type="dxa"/>
+                                  <w:shd w:val="clear" w:color="auto" w:fill="auto"/>
+                                </w:tcPr>
+                                <w:p>
+                                  <w:pPr>
+                                    <w:jc w:val="right"/>
+                                    <w:rPr>
+                                      <w:rFonts w:ascii="GeosansLight" w:hAnsi="GeosansLight"/>
+                                      <w:color w:val="FFFFFF" w:themeColor="background1"/>
+                                      <w:sz w:val="32"/>
+                                      <w:szCs w:val="32"/>
+                                    </w:rPr>
+                                  </w:pPr>
+                                  <w:r>
+                                    <w:rPr>
+                                      <w:rFonts w:ascii="GeosansLight" w:hAnsi="GeosansLight"/>
+                                      <w:color w:val="FFFFFF" w:themeColor="background1"/>
+                                      <w:sz w:val="32"/>
+                                      <w:szCs w:val="32"/>
+                                    </w:rPr>
+                                    <w:t>Project Team</w:t>
+                                  </w:r>
+                                </w:p>
+                              </w:tc>
+                              <w:tc>
+                                <w:tcPr>
+                                  <w:tcW w:w="4673" w:type="dxa"/>
+                                </w:tcPr>
+                                <w:p>
+                                  <w:pPr>
+                                    <w:tabs>
+                                      <w:tab w:val="left" w:pos="6797"/>
+                                    </w:tabs>
+                                    <w:rPr>
+                                      <w:rFonts w:ascii="GeosansLight" w:hAnsi="GeosansLight"/>
+                                      <w:sz w:val="32"/>
+                                      <w:szCs w:val="32"/>
+                                    </w:rPr>
+                                  </w:pPr>
+                                  <w:r>
+                                    <w:rPr>
+                                      <w:rFonts w:ascii="GeosansLight" w:hAnsi="GeosansLight"/>
+                                      <w:sz w:val="32"/>
+                                      <w:szCs w:val="32"/>
+                                    </w:rPr>
+                                    <w:t xml:space="preserve"> </w:t>
+                                  </w:r>
+                                  <w:r>
+                                    <w:rPr>
+                                      <w:rFonts w:ascii="GeosansLight" w:hAnsi="GeosansLight"/>
+                                      <w:sz w:val="32"/>
+                                      <w:szCs w:val="32"/>
+                                    </w:rPr>
+                                    <w:t xml:space="preserve">Jeffery Yeung </w:t>
+                                  </w:r>
+                                </w:p>
+                                <w:p>
+                                  <w:pPr>
+                                    <w:tabs>
+                                      <w:tab w:val="left" w:pos="6797"/>
+                                    </w:tabs>
+                                    <w:rPr>
+                                      <w:rFonts w:ascii="GeosansLight" w:hAnsi="GeosansLight"/>
+                                      <w:sz w:val="32"/>
+                                      <w:szCs w:val="32"/>
+                                    </w:rPr>
+                                  </w:pPr>
+                                  <w:r>
+                                    <w:rPr>
+                                      <w:rFonts w:ascii="GeosansLight" w:hAnsi="GeosansLight"/>
+                                      <w:sz w:val="32"/>
+                                      <w:szCs w:val="32"/>
+                                    </w:rPr>
+                                    <w:t xml:space="preserve"> </w:t>
+                                  </w:r>
+                                  <w:r>
+                                    <w:rPr>
+                                      <w:rFonts w:ascii="GeosansLight" w:hAnsi="GeosansLight"/>
+                                      <w:sz w:val="32"/>
+                                      <w:szCs w:val="32"/>
+                                    </w:rPr>
+                                    <w:t>Keith Leung</w:t>
+                                  </w:r>
+                                </w:p>
+                                <w:p>
+                                  <w:pPr>
+                                    <w:tabs>
+                                      <w:tab w:val="left" w:pos="6797"/>
+                                    </w:tabs>
+                                    <w:rPr>
+                                      <w:rFonts w:ascii="GeosansLight" w:hAnsi="GeosansLight"/>
+                                      <w:sz w:val="32"/>
+                                      <w:szCs w:val="32"/>
+                                    </w:rPr>
+                                  </w:pPr>
+                                  <w:r>
+                                    <w:rPr>
+                                      <w:rFonts w:ascii="GeosansLight" w:hAnsi="GeosansLight"/>
+                                      <w:sz w:val="32"/>
+                                      <w:szCs w:val="32"/>
+                                    </w:rPr>
+                                    <w:t xml:space="preserve"> </w:t>
+                                  </w:r>
+                                  <w:r>
+                                    <w:rPr>
+                                      <w:rFonts w:ascii="GeosansLight" w:hAnsi="GeosansLight"/>
+                                      <w:sz w:val="32"/>
+                                      <w:szCs w:val="32"/>
+                                    </w:rPr>
+                                    <w:t xml:space="preserve">Scott </w:t>
+                                  </w:r>
+                                  <w:proofErr w:type="spellStart"/>
+                                  <w:r>
+                                    <w:rPr>
+                                      <w:rFonts w:ascii="GeosansLight" w:hAnsi="GeosansLight"/>
+                                      <w:sz w:val="32"/>
+                                      <w:szCs w:val="32"/>
+                                    </w:rPr>
+                                    <w:t>Checko</w:t>
+                                  </w:r>
+                                  <w:proofErr w:type="spellEnd"/>
+                                </w:p>
+                                <w:p>
+                                  <w:pPr>
+                                    <w:tabs>
+                                      <w:tab w:val="left" w:pos="6797"/>
+                                    </w:tabs>
+                                    <w:rPr>
+                                      <w:rFonts w:ascii="GeosansLight" w:hAnsi="GeosansLight"/>
+                                      <w:sz w:val="32"/>
+                                      <w:szCs w:val="32"/>
+                                    </w:rPr>
+                                  </w:pPr>
+                                  <w:r>
+                                    <w:rPr>
+                                      <w:rFonts w:ascii="GeosansLight" w:hAnsi="GeosansLight"/>
+                                      <w:sz w:val="32"/>
+                                      <w:szCs w:val="32"/>
+                                    </w:rPr>
+                                    <w:t xml:space="preserve"> </w:t>
+                                  </w:r>
+                                  <w:r>
+                                    <w:rPr>
+                                      <w:rFonts w:ascii="GeosansLight" w:hAnsi="GeosansLight"/>
+                                      <w:sz w:val="32"/>
+                                      <w:szCs w:val="32"/>
+                                    </w:rPr>
+                                    <w:t>Ryne Waterson</w:t>
+                                  </w:r>
+                                </w:p>
+                                <w:p>
+                                  <w:pPr>
+                                    <w:rPr>
+                                      <w:rFonts w:ascii="GeosansLight" w:hAnsi="GeosansLight"/>
+                                      <w:sz w:val="32"/>
+                                      <w:szCs w:val="32"/>
+                                    </w:rPr>
+                                  </w:pPr>
+                                  <w:r>
+                                    <w:rPr>
+                                      <w:rFonts w:ascii="GeosansLight" w:hAnsi="GeosansLight"/>
+                                      <w:sz w:val="32"/>
+                                      <w:szCs w:val="32"/>
+                                    </w:rPr>
+                                    <w:t xml:space="preserve"> </w:t>
+                                  </w:r>
+                                  <w:r>
+                                    <w:rPr>
+                                      <w:rFonts w:ascii="GeosansLight" w:hAnsi="GeosansLight"/>
+                                      <w:sz w:val="32"/>
+                                      <w:szCs w:val="32"/>
+                                    </w:rPr>
+                                    <w:t>Jerry Liu</w:t>
+                                  </w:r>
+                                </w:p>
+                                <w:p>
+                                  <w:pPr>
+                                    <w:rPr>
+                                      <w:rFonts w:ascii="GeosansLight" w:hAnsi="GeosansLight"/>
+                                      <w:sz w:val="32"/>
+                                      <w:szCs w:val="32"/>
+                                    </w:rPr>
+                                  </w:pPr>
+                                </w:p>
+                              </w:tc>
+                            </w:tr>
+                            <w:tr>
+                              <w:trPr>
+                                <w:trHeight w:val="1120"/>
+                              </w:trPr>
+                              <w:tc>
+                                <w:tcPr>
+                                  <w:tcW w:w="2744" w:type="dxa"/>
+                                  <w:shd w:val="clear" w:color="auto" w:fill="auto"/>
+                                </w:tcPr>
+                                <w:p>
+                                  <w:pPr>
+                                    <w:jc w:val="right"/>
+                                    <w:rPr>
+                                      <w:rFonts w:ascii="GeosansLight" w:hAnsi="GeosansLight"/>
+                                      <w:color w:val="FFFFFF" w:themeColor="background1"/>
+                                      <w:sz w:val="32"/>
+                                      <w:szCs w:val="32"/>
+                                    </w:rPr>
+                                  </w:pPr>
+                                  <w:r>
+                                    <w:rPr>
+                                      <w:rFonts w:ascii="GeosansLight" w:hAnsi="GeosansLight"/>
+                                      <w:color w:val="FFFFFF" w:themeColor="background1"/>
+                                      <w:sz w:val="32"/>
+                                      <w:szCs w:val="32"/>
+                                    </w:rPr>
+                                    <w:t>Contact</w:t>
+                                  </w:r>
+                                </w:p>
+                              </w:tc>
+                              <w:tc>
+                                <w:tcPr>
+                                  <w:tcW w:w="4673" w:type="dxa"/>
+                                </w:tcPr>
+                                <w:p>
+                                  <w:pPr>
+                                    <w:tabs>
+                                      <w:tab w:val="left" w:pos="6797"/>
+                                    </w:tabs>
+                                    <w:rPr>
+                                      <w:sz w:val="32"/>
+                                    </w:rPr>
+                                  </w:pPr>
+                                  <w:r>
+                                    <w:rPr>
+                                      <w:rFonts w:ascii="GeosansLight" w:hAnsi="GeosansLight"/>
+                                      <w:sz w:val="32"/>
+                                      <w:szCs w:val="32"/>
+                                    </w:rPr>
+                                    <w:t xml:space="preserve"> </w:t>
+                                  </w:r>
+                                  <w:r>
+                                    <w:rPr>
+                                      <w:rFonts w:ascii="GeosansLight" w:hAnsi="GeosansLight"/>
+                                      <w:sz w:val="32"/>
+                                      <w:szCs w:val="32"/>
+                                    </w:rPr>
+                                    <w:t>Jeffery Yeung</w:t>
+                                  </w:r>
+                                  <w:r>
+                                    <w:rPr>
+                                      <w:sz w:val="32"/>
+                                    </w:rPr>
+                                    <w:t xml:space="preserve"> </w:t>
+                                  </w:r>
+                                </w:p>
+                                <w:p>
+                                  <w:pPr>
+                                    <w:tabs>
+                                      <w:tab w:val="left" w:pos="6797"/>
+                                    </w:tabs>
+                                    <w:rPr>
+                                      <w:rFonts w:ascii="GeosansLight" w:hAnsi="GeosansLight"/>
+                                      <w:sz w:val="32"/>
+                                      <w:szCs w:val="32"/>
+                                    </w:rPr>
+                                  </w:pPr>
+                                  <w:r>
+                                    <w:rPr>
+                                      <w:rFonts w:ascii="GeosansLight" w:hAnsi="GeosansLight"/>
+                                      <w:sz w:val="32"/>
+                                      <w:szCs w:val="32"/>
+                                    </w:rPr>
+                                    <w:t xml:space="preserve"> </w:t>
+                                  </w:r>
+                                  <w:r>
+                                    <w:rPr>
+                                      <w:rFonts w:ascii="GeosansLight" w:hAnsi="GeosansLight"/>
+                                      <w:sz w:val="32"/>
+                                      <w:szCs w:val="32"/>
+                                    </w:rPr>
+                                    <w:t>zjyeung@sfu.ca</w:t>
+                                  </w:r>
+                                  <w:r>
+                                    <w:rPr>
+                                      <w:rFonts w:ascii="GeosansLight" w:hAnsi="GeosansLight"/>
+                                      <w:sz w:val="32"/>
+                                      <w:szCs w:val="32"/>
+                                    </w:rPr>
+                                    <w:t xml:space="preserve"> </w:t>
+                                  </w:r>
+                                </w:p>
+                                <w:p>
+                                  <w:pPr>
+                                    <w:tabs>
+                                      <w:tab w:val="left" w:pos="6797"/>
+                                    </w:tabs>
+                                    <w:rPr>
+                                      <w:rFonts w:ascii="GeosansLight" w:hAnsi="GeosansLight"/>
+                                      <w:sz w:val="32"/>
+                                      <w:szCs w:val="32"/>
+                                    </w:rPr>
+                                  </w:pPr>
+                                </w:p>
+                              </w:tc>
+                            </w:tr>
+                            <w:tr>
+                              <w:trPr>
+                                <w:trHeight w:val="1195"/>
+                              </w:trPr>
+                              <w:tc>
+                                <w:tcPr>
+                                  <w:tcW w:w="2744" w:type="dxa"/>
+                                  <w:shd w:val="clear" w:color="auto" w:fill="auto"/>
+                                </w:tcPr>
+                                <w:p>
+                                  <w:pPr>
+                                    <w:jc w:val="right"/>
+                                    <w:rPr>
+                                      <w:rFonts w:ascii="GeosansLight" w:hAnsi="GeosansLight"/>
+                                      <w:color w:val="FFFFFF" w:themeColor="background1"/>
+                                      <w:sz w:val="32"/>
+                                      <w:szCs w:val="32"/>
+                                    </w:rPr>
+                                  </w:pPr>
+                                  <w:r>
+                                    <w:rPr>
+                                      <w:rFonts w:ascii="GeosansLight" w:hAnsi="GeosansLight"/>
+                                      <w:color w:val="FFFFFF" w:themeColor="background1"/>
+                                      <w:sz w:val="32"/>
+                                      <w:szCs w:val="32"/>
+                                    </w:rPr>
+                                    <w:t>Submitted to</w:t>
+                                  </w:r>
+                                </w:p>
+                              </w:tc>
+                              <w:tc>
+                                <w:tcPr>
+                                  <w:tcW w:w="4673" w:type="dxa"/>
+                                </w:tcPr>
+                                <w:p>
+                                  <w:pPr>
+                                    <w:tabs>
+                                      <w:tab w:val="left" w:pos="6797"/>
+                                    </w:tabs>
+                                    <w:rPr>
+                                      <w:rFonts w:ascii="GeosansLight" w:hAnsi="GeosansLight"/>
+                                      <w:sz w:val="32"/>
+                                      <w:szCs w:val="32"/>
+                                    </w:rPr>
+                                  </w:pPr>
+                                  <w:r>
+                                    <w:rPr>
+                                      <w:rFonts w:ascii="GeosansLight" w:hAnsi="GeosansLight"/>
+                                      <w:sz w:val="32"/>
+                                      <w:szCs w:val="32"/>
+                                    </w:rPr>
+                                    <w:t xml:space="preserve"> </w:t>
+                                  </w:r>
+                                  <w:r>
+                                    <w:rPr>
+                                      <w:rFonts w:ascii="GeosansLight" w:hAnsi="GeosansLight"/>
+                                      <w:sz w:val="32"/>
+                                      <w:szCs w:val="32"/>
+                                    </w:rPr>
+                                    <w:t xml:space="preserve">Dr. Craig </w:t>
+                                  </w:r>
+                                  <w:proofErr w:type="spellStart"/>
+                                  <w:r>
+                                    <w:rPr>
+                                      <w:rFonts w:ascii="GeosansLight" w:hAnsi="GeosansLight"/>
+                                      <w:sz w:val="32"/>
+                                      <w:szCs w:val="32"/>
+                                    </w:rPr>
+                                    <w:t>Scratchley</w:t>
+                                  </w:r>
+                                  <w:proofErr w:type="spellEnd"/>
+                                  <w:r>
+                                    <w:rPr>
+                                      <w:rFonts w:ascii="GeosansLight" w:hAnsi="GeosansLight"/>
+                                      <w:sz w:val="32"/>
+                                      <w:szCs w:val="32"/>
+                                    </w:rPr>
+                                    <w:t xml:space="preserve"> </w:t>
+                                  </w:r>
+                                </w:p>
+                                <w:p>
+                                  <w:pPr>
+                                    <w:tabs>
+                                      <w:tab w:val="left" w:pos="6797"/>
+                                    </w:tabs>
+                                    <w:rPr>
+                                      <w:rFonts w:ascii="GeosansLight" w:hAnsi="GeosansLight"/>
+                                      <w:sz w:val="32"/>
+                                      <w:szCs w:val="32"/>
+                                    </w:rPr>
+                                  </w:pPr>
+                                  <w:r>
+                                    <w:rPr>
+                                      <w:rFonts w:ascii="GeosansLight" w:hAnsi="GeosansLight"/>
+                                      <w:sz w:val="32"/>
+                                      <w:szCs w:val="32"/>
+                                    </w:rPr>
+                                    <w:t xml:space="preserve"> </w:t>
+                                  </w:r>
+                                  <w:r>
+                                    <w:rPr>
+                                      <w:rFonts w:ascii="GeosansLight" w:hAnsi="GeosansLight"/>
+                                      <w:sz w:val="32"/>
+                                      <w:szCs w:val="32"/>
+                                    </w:rPr>
+                                    <w:t xml:space="preserve">Dr. Andrew </w:t>
+                                  </w:r>
+                                  <w:proofErr w:type="spellStart"/>
+                                  <w:r>
+                                    <w:rPr>
+                                      <w:rFonts w:ascii="GeosansLight" w:hAnsi="GeosansLight"/>
+                                      <w:sz w:val="32"/>
+                                      <w:szCs w:val="32"/>
+                                    </w:rPr>
+                                    <w:t>Rawicz</w:t>
+                                  </w:r>
+                                  <w:proofErr w:type="spellEnd"/>
+                                </w:p>
+                                <w:p>
+                                  <w:pPr>
+                                    <w:tabs>
+                                      <w:tab w:val="left" w:pos="6797"/>
+                                    </w:tabs>
+                                    <w:rPr>
+                                      <w:rFonts w:ascii="GeosansLight" w:hAnsi="GeosansLight"/>
+                                      <w:sz w:val="32"/>
+                                      <w:szCs w:val="32"/>
+                                    </w:rPr>
+                                  </w:pPr>
+                                  <w:r>
+                                    <w:rPr>
+                                      <w:rFonts w:ascii="GeosansLight" w:hAnsi="GeosansLight"/>
+                                      <w:sz w:val="32"/>
+                                      <w:szCs w:val="32"/>
+                                    </w:rPr>
+                                    <w:t xml:space="preserve"> </w:t>
+                                  </w:r>
+                                  <w:r>
+                                    <w:rPr>
+                                      <w:rFonts w:ascii="GeosansLight" w:hAnsi="GeosansLight"/>
+                                      <w:sz w:val="32"/>
+                                      <w:szCs w:val="32"/>
+                                    </w:rPr>
+                                    <w:t>School of Engineering Science</w:t>
+                                  </w:r>
+                                </w:p>
+                                <w:p>
+                                  <w:pPr>
+                                    <w:rPr>
+                                      <w:rFonts w:ascii="GeosansLight" w:hAnsi="GeosansLight"/>
+                                      <w:sz w:val="32"/>
+                                      <w:szCs w:val="32"/>
+                                    </w:rPr>
+                                  </w:pPr>
+                                  <w:r>
+                                    <w:rPr>
+                                      <w:rFonts w:ascii="GeosansLight" w:hAnsi="GeosansLight"/>
+                                      <w:sz w:val="32"/>
+                                      <w:szCs w:val="32"/>
+                                    </w:rPr>
+                                    <w:t xml:space="preserve"> </w:t>
+                                  </w:r>
+                                  <w:r>
+                                    <w:rPr>
+                                      <w:rFonts w:ascii="GeosansLight" w:hAnsi="GeosansLight"/>
+                                      <w:sz w:val="32"/>
+                                      <w:szCs w:val="32"/>
+                                    </w:rPr>
+                                    <w:t>Simon Fraser University</w:t>
+                                  </w:r>
+                                </w:p>
+                                <w:p>
+                                  <w:pPr>
+                                    <w:rPr>
+                                      <w:rFonts w:ascii="GeosansLight" w:hAnsi="GeosansLight"/>
+                                      <w:sz w:val="32"/>
+                                      <w:szCs w:val="32"/>
+                                    </w:rPr>
+                                  </w:pPr>
+                                </w:p>
+                              </w:tc>
+                            </w:tr>
+                            <w:tr>
+                              <w:trPr>
+                                <w:trHeight w:val="500"/>
+                              </w:trPr>
+                              <w:tc>
+                                <w:tcPr>
+                                  <w:tcW w:w="2744" w:type="dxa"/>
+                                  <w:shd w:val="clear" w:color="auto" w:fill="auto"/>
+                                </w:tcPr>
+                                <w:p>
+                                  <w:pPr>
+                                    <w:jc w:val="right"/>
+                                    <w:rPr>
+                                      <w:rFonts w:ascii="GeosansLight" w:hAnsi="GeosansLight"/>
+                                      <w:color w:val="FFFFFF" w:themeColor="background1"/>
+                                      <w:sz w:val="32"/>
+                                      <w:szCs w:val="32"/>
+                                    </w:rPr>
+                                  </w:pPr>
+                                  <w:r>
+                                    <w:rPr>
+                                      <w:rFonts w:ascii="GeosansLight" w:hAnsi="GeosansLight"/>
+                                      <w:color w:val="FFFFFF" w:themeColor="background1"/>
+                                      <w:sz w:val="32"/>
+                                      <w:szCs w:val="32"/>
+                                    </w:rPr>
+                                    <w:t>Issue Date</w:t>
+                                  </w:r>
+                                </w:p>
+                              </w:tc>
+                              <w:tc>
+                                <w:tcPr>
+                                  <w:tcW w:w="4673" w:type="dxa"/>
+                                </w:tcPr>
+                                <w:p>
+                                  <w:pPr>
+                                    <w:rPr>
+                                      <w:rFonts w:ascii="GeosansLight" w:hAnsi="GeosansLight"/>
+                                      <w:sz w:val="32"/>
+                                      <w:szCs w:val="32"/>
+                                    </w:rPr>
+                                  </w:pPr>
+                                  <w:r>
+                                    <w:rPr>
+                                      <w:rFonts w:ascii="GeosansLight" w:hAnsi="GeosansLight"/>
+                                      <w:sz w:val="32"/>
+                                      <w:szCs w:val="32"/>
+                                    </w:rPr>
+                                    <w:t xml:space="preserve"> </w:t>
+                                  </w:r>
+                                  <w:r>
+                                    <w:rPr>
+                                      <w:rFonts w:ascii="GeosansLight" w:hAnsi="GeosansLight"/>
+                                      <w:sz w:val="32"/>
+                                      <w:szCs w:val="32"/>
+                                    </w:rPr>
+                                    <w:t>June 09, 2019</w:t>
+                                  </w:r>
+                                </w:p>
+                              </w:tc>
+                            </w:tr>
+                          </w:tbl>
+                          <w:p/>
                         </w:txbxContent>
                       </wps:txbx>
                       <wps:bodyPr rot="0" spcFirstLastPara="0" vertOverflow="overflow" horzOverflow="overflow" vert="horz" wrap="square" lIns="91440" tIns="45720" rIns="91440" bIns="45720" numCol="1" spcCol="0" rtlCol="0" fromWordArt="0" anchor="t" anchorCtr="0" forceAA="0" compatLnSpc="1">
@@ -1194,159 +1511,581 @@
           </mc:Choice>
           <mc:Fallback>
             <w:pict>
-              <v:shape id="Text Box 3" o:spid="_x0000_s1028" type="#_x0000_t202" style="position:absolute;left:0;text-align:left;margin-left:-68.95pt;margin-top:12.85pt;width:187.95pt;height:132.8pt;z-index:251696128;visibility:visible;mso-wrap-style:square;mso-width-percent:0;mso-height-percent:0;mso-wrap-distance-left:9pt;mso-wrap-distance-top:0;mso-wrap-distance-right:9pt;mso-wrap-distance-bottom:0;mso-position-horizontal:absolute;mso-position-horizontal-relative:text;mso-position-vertical:absolute;mso-position-vertical-relative:text;mso-width-percent:0;mso-height-percent:0;mso-width-relative:margin;mso-height-relative:margin;v-text-anchor:top" o:gfxdata="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" filled="f" stroked="f" strokeweight=".5pt">
+              <v:shape id="Text Box 6" o:spid="_x0000_s1028" type="#_x0000_t202" style="position:absolute;margin-left:-68.65pt;margin-top:21.7pt;width:400.15pt;height:297.5pt;z-index:251695615;visibility:visible;mso-wrap-style:square;mso-width-percent:0;mso-height-percent:0;mso-wrap-distance-left:9pt;mso-wrap-distance-top:0;mso-wrap-distance-right:9pt;mso-wrap-distance-bottom:0;mso-position-horizontal:absolute;mso-position-horizontal-relative:text;mso-position-vertical:absolute;mso-position-vertical-relative:text;mso-width-percent:0;mso-height-percent:0;mso-width-relative:margin;mso-height-relative:margin;v-text-anchor:top" o:gfxdata="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" filled="f" stroked="f" strokeweight=".5pt">
                 <v:textbox>
                   <w:txbxContent>
-                    <w:p>
-                      <w:pPr>
-                        <w:tabs>
-                          <w:tab w:val="left" w:pos="6797"/>
-                        </w:tabs>
-                        <w:spacing w:after="0" w:line="360" w:lineRule="auto"/>
-                        <w:ind w:left="-284" w:firstLine="284"/>
-                        <w:rPr>
-                          <w:rFonts w:ascii="GeosansLight" w:hAnsi="GeosansLight"/>
-                          <w:color w:val="FFFFFF" w:themeColor="background1"/>
-                          <w:sz w:val="32"/>
-                        </w:rPr>
-                      </w:pPr>
-                      <w:r>
-                        <w:rPr>
-                          <w:rFonts w:ascii="GeosansLight" w:hAnsi="GeosansLight"/>
-                          <w:color w:val="FFFFFF" w:themeColor="background1"/>
-                          <w:sz w:val="32"/>
-                        </w:rPr>
-                        <w:t>Project Team:</w:t>
-                      </w:r>
-                    </w:p>
-                    <w:p>
-                      <w:pPr>
-                        <w:tabs>
-                          <w:tab w:val="left" w:pos="6797"/>
-                        </w:tabs>
-                        <w:spacing w:after="0" w:line="240" w:lineRule="auto"/>
-                        <w:jc w:val="right"/>
-                        <w:rPr>
-                          <w:rFonts w:ascii="GeosansLight" w:hAnsi="GeosansLight"/>
-                          <w:color w:val="FFFFFF" w:themeColor="background1"/>
-                          <w:sz w:val="32"/>
-                        </w:rPr>
-                      </w:pPr>
-                      <w:r>
-                        <w:rPr>
-                          <w:rFonts w:ascii="GeosansLight" w:hAnsi="GeosansLight"/>
-                          <w:color w:val="FFFFFF" w:themeColor="background1"/>
-                          <w:sz w:val="32"/>
-                        </w:rPr>
-                        <w:t xml:space="preserve">Jeffery Yeung </w:t>
-                      </w:r>
-                    </w:p>
-                    <w:p>
-                      <w:pPr>
-                        <w:tabs>
-                          <w:tab w:val="left" w:pos="6797"/>
-                        </w:tabs>
-                        <w:spacing w:after="0" w:line="240" w:lineRule="auto"/>
-                        <w:jc w:val="right"/>
-                        <w:rPr>
-                          <w:rFonts w:ascii="GeosansLight" w:hAnsi="GeosansLight"/>
-                          <w:color w:val="FFFFFF" w:themeColor="background1"/>
-                          <w:sz w:val="32"/>
-                        </w:rPr>
-                      </w:pPr>
-                      <w:r>
-                        <w:rPr>
-                          <w:rFonts w:ascii="GeosansLight" w:hAnsi="GeosansLight"/>
-                          <w:color w:val="FFFFFF" w:themeColor="background1"/>
-                          <w:sz w:val="32"/>
-                        </w:rPr>
-                        <w:t>Keith Leung</w:t>
-                      </w:r>
-                    </w:p>
-                    <w:p>
-                      <w:pPr>
-                        <w:tabs>
-                          <w:tab w:val="left" w:pos="6797"/>
-                        </w:tabs>
-                        <w:spacing w:after="0" w:line="240" w:lineRule="auto"/>
-                        <w:jc w:val="right"/>
-                        <w:rPr>
-                          <w:rFonts w:ascii="GeosansLight" w:hAnsi="GeosansLight"/>
-                          <w:color w:val="FFFFFF" w:themeColor="background1"/>
-                          <w:sz w:val="32"/>
-                        </w:rPr>
-                      </w:pPr>
-                      <w:r>
-                        <w:rPr>
-                          <w:rFonts w:ascii="GeosansLight" w:hAnsi="GeosansLight"/>
-                          <w:color w:val="FFFFFF" w:themeColor="background1"/>
-                          <w:sz w:val="32"/>
-                        </w:rPr>
-                        <w:t>Scott Checko</w:t>
-                      </w:r>
-                    </w:p>
-                    <w:p>
-                      <w:pPr>
-                        <w:tabs>
-                          <w:tab w:val="left" w:pos="6797"/>
-                        </w:tabs>
-                        <w:spacing w:after="0" w:line="240" w:lineRule="auto"/>
-                        <w:jc w:val="right"/>
-                        <w:rPr>
-                          <w:rFonts w:ascii="GeosansLight" w:hAnsi="GeosansLight"/>
-                          <w:color w:val="FFFFFF" w:themeColor="background1"/>
-                          <w:sz w:val="32"/>
-                        </w:rPr>
-                      </w:pPr>
-                      <w:r>
-                        <w:rPr>
-                          <w:rFonts w:ascii="GeosansLight" w:hAnsi="GeosansLight"/>
-                          <w:color w:val="FFFFFF" w:themeColor="background1"/>
-                          <w:sz w:val="32"/>
-                        </w:rPr>
-                        <w:t>Ryne W</w:t>
-                      </w:r>
-                      <w:r>
-                        <w:rPr>
-                          <w:rFonts w:ascii="GeosansLight" w:hAnsi="GeosansLight"/>
-                          <w:color w:val="FFFFFF" w:themeColor="background1"/>
-                          <w:sz w:val="32"/>
-                        </w:rPr>
-                        <w:t>aterson</w:t>
-                      </w:r>
-                    </w:p>
-                    <w:p>
-                      <w:pPr>
-                        <w:tabs>
-                          <w:tab w:val="left" w:pos="6797"/>
-                        </w:tabs>
-                        <w:spacing w:after="0" w:line="240" w:lineRule="auto"/>
-                        <w:jc w:val="right"/>
-                        <w:rPr>
-                          <w:rFonts w:ascii="GeosansLight" w:hAnsi="GeosansLight"/>
-                          <w:color w:val="FFFFFF" w:themeColor="background1"/>
-                          <w:sz w:val="32"/>
-                        </w:rPr>
-                      </w:pPr>
-                      <w:r>
-                        <w:rPr>
-                          <w:rFonts w:ascii="GeosansLight" w:hAnsi="GeosansLight"/>
-                          <w:color w:val="FFFFFF" w:themeColor="background1"/>
-                          <w:sz w:val="32"/>
-                        </w:rPr>
-                        <w:t>Jerry Liu</w:t>
-                      </w:r>
-                    </w:p>
-                    <w:p>
-                      <w:pPr>
-                        <w:jc w:val="right"/>
-                        <w:rPr>
-                          <w:rFonts w:ascii="Quicksand" w:hAnsi="Quicksand"/>
-                          <w:color w:val="FFFFFF" w:themeColor="background1"/>
-                          <w:sz w:val="24"/>
-                        </w:rPr>
-                      </w:pPr>
-                    </w:p>
+                    <w:tbl>
+                      <w:tblPr>
+                        <w:tblStyle w:val="TableGrid"/>
+                        <w:tblW w:w="7417" w:type="dxa"/>
+                        <w:tblBorders>
+                          <w:top w:val="none" w:sz="0" w:space="0" w:color="auto"/>
+                          <w:left w:val="none" w:sz="0" w:space="0" w:color="auto"/>
+                          <w:bottom w:val="none" w:sz="0" w:space="0" w:color="auto"/>
+                          <w:right w:val="none" w:sz="0" w:space="0" w:color="auto"/>
+                          <w:insideH w:val="none" w:sz="0" w:space="0" w:color="auto"/>
+                          <w:insideV w:val="none" w:sz="0" w:space="0" w:color="auto"/>
+                        </w:tblBorders>
+                        <w:tblLayout w:type="fixed"/>
+                        <w:tblLook w:val="04A0" w:firstRow="1" w:lastRow="0" w:firstColumn="1" w:lastColumn="0" w:noHBand="0" w:noVBand="1"/>
+                      </w:tblPr>
+                      <w:tblGrid>
+                        <w:gridCol w:w="2744"/>
+                        <w:gridCol w:w="4673"/>
+                      </w:tblGrid>
+                      <w:tr>
+                        <w:trPr>
+                          <w:trHeight w:val="1195"/>
+                        </w:trPr>
+                        <w:tc>
+                          <w:tcPr>
+                            <w:tcW w:w="2744" w:type="dxa"/>
+                            <w:shd w:val="clear" w:color="auto" w:fill="auto"/>
+                          </w:tcPr>
+                          <w:p>
+                            <w:pPr>
+                              <w:jc w:val="right"/>
+                              <w:rPr>
+                                <w:rFonts w:ascii="GeosansLight" w:hAnsi="GeosansLight"/>
+                                <w:color w:val="FFFFFF" w:themeColor="background1"/>
+                                <w:sz w:val="32"/>
+                                <w:szCs w:val="32"/>
+                              </w:rPr>
+                            </w:pPr>
+                            <w:r>
+                              <w:rPr>
+                                <w:rFonts w:ascii="GeosansLight" w:hAnsi="GeosansLight"/>
+                                <w:color w:val="FFFFFF" w:themeColor="background1"/>
+                                <w:sz w:val="32"/>
+                                <w:szCs w:val="32"/>
+                              </w:rPr>
+                              <w:t>Project Team</w:t>
+                            </w:r>
+                          </w:p>
+                        </w:tc>
+                        <w:tc>
+                          <w:tcPr>
+                            <w:tcW w:w="4673" w:type="dxa"/>
+                          </w:tcPr>
+                          <w:p>
+                            <w:pPr>
+                              <w:tabs>
+                                <w:tab w:val="left" w:pos="6797"/>
+                              </w:tabs>
+                              <w:rPr>
+                                <w:rFonts w:ascii="GeosansLight" w:hAnsi="GeosansLight"/>
+                                <w:sz w:val="32"/>
+                                <w:szCs w:val="32"/>
+                              </w:rPr>
+                            </w:pPr>
+                            <w:r>
+                              <w:rPr>
+                                <w:rFonts w:ascii="GeosansLight" w:hAnsi="GeosansLight"/>
+                                <w:sz w:val="32"/>
+                                <w:szCs w:val="32"/>
+                              </w:rPr>
+                              <w:t xml:space="preserve"> </w:t>
+                            </w:r>
+                            <w:r>
+                              <w:rPr>
+                                <w:rFonts w:ascii="GeosansLight" w:hAnsi="GeosansLight"/>
+                                <w:sz w:val="32"/>
+                                <w:szCs w:val="32"/>
+                              </w:rPr>
+                              <w:t xml:space="preserve">Jeffery Yeung </w:t>
+                            </w:r>
+                          </w:p>
+                          <w:p>
+                            <w:pPr>
+                              <w:tabs>
+                                <w:tab w:val="left" w:pos="6797"/>
+                              </w:tabs>
+                              <w:rPr>
+                                <w:rFonts w:ascii="GeosansLight" w:hAnsi="GeosansLight"/>
+                                <w:sz w:val="32"/>
+                                <w:szCs w:val="32"/>
+                              </w:rPr>
+                            </w:pPr>
+                            <w:r>
+                              <w:rPr>
+                                <w:rFonts w:ascii="GeosansLight" w:hAnsi="GeosansLight"/>
+                                <w:sz w:val="32"/>
+                                <w:szCs w:val="32"/>
+                              </w:rPr>
+                              <w:t xml:space="preserve"> </w:t>
+                            </w:r>
+                            <w:r>
+                              <w:rPr>
+                                <w:rFonts w:ascii="GeosansLight" w:hAnsi="GeosansLight"/>
+                                <w:sz w:val="32"/>
+                                <w:szCs w:val="32"/>
+                              </w:rPr>
+                              <w:t>Keith Leung</w:t>
+                            </w:r>
+                          </w:p>
+                          <w:p>
+                            <w:pPr>
+                              <w:tabs>
+                                <w:tab w:val="left" w:pos="6797"/>
+                              </w:tabs>
+                              <w:rPr>
+                                <w:rFonts w:ascii="GeosansLight" w:hAnsi="GeosansLight"/>
+                                <w:sz w:val="32"/>
+                                <w:szCs w:val="32"/>
+                              </w:rPr>
+                            </w:pPr>
+                            <w:r>
+                              <w:rPr>
+                                <w:rFonts w:ascii="GeosansLight" w:hAnsi="GeosansLight"/>
+                                <w:sz w:val="32"/>
+                                <w:szCs w:val="32"/>
+                              </w:rPr>
+                              <w:t xml:space="preserve"> </w:t>
+                            </w:r>
+                            <w:r>
+                              <w:rPr>
+                                <w:rFonts w:ascii="GeosansLight" w:hAnsi="GeosansLight"/>
+                                <w:sz w:val="32"/>
+                                <w:szCs w:val="32"/>
+                              </w:rPr>
+                              <w:t xml:space="preserve">Scott </w:t>
+                            </w:r>
+                            <w:proofErr w:type="spellStart"/>
+                            <w:r>
+                              <w:rPr>
+                                <w:rFonts w:ascii="GeosansLight" w:hAnsi="GeosansLight"/>
+                                <w:sz w:val="32"/>
+                                <w:szCs w:val="32"/>
+                              </w:rPr>
+                              <w:t>Checko</w:t>
+                            </w:r>
+                            <w:proofErr w:type="spellEnd"/>
+                          </w:p>
+                          <w:p>
+                            <w:pPr>
+                              <w:tabs>
+                                <w:tab w:val="left" w:pos="6797"/>
+                              </w:tabs>
+                              <w:rPr>
+                                <w:rFonts w:ascii="GeosansLight" w:hAnsi="GeosansLight"/>
+                                <w:sz w:val="32"/>
+                                <w:szCs w:val="32"/>
+                              </w:rPr>
+                            </w:pPr>
+                            <w:r>
+                              <w:rPr>
+                                <w:rFonts w:ascii="GeosansLight" w:hAnsi="GeosansLight"/>
+                                <w:sz w:val="32"/>
+                                <w:szCs w:val="32"/>
+                              </w:rPr>
+                              <w:t xml:space="preserve"> </w:t>
+                            </w:r>
+                            <w:r>
+                              <w:rPr>
+                                <w:rFonts w:ascii="GeosansLight" w:hAnsi="GeosansLight"/>
+                                <w:sz w:val="32"/>
+                                <w:szCs w:val="32"/>
+                              </w:rPr>
+                              <w:t>Ryne Waterson</w:t>
+                            </w:r>
+                          </w:p>
+                          <w:p>
+                            <w:pPr>
+                              <w:rPr>
+                                <w:rFonts w:ascii="GeosansLight" w:hAnsi="GeosansLight"/>
+                                <w:sz w:val="32"/>
+                                <w:szCs w:val="32"/>
+                              </w:rPr>
+                            </w:pPr>
+                            <w:r>
+                              <w:rPr>
+                                <w:rFonts w:ascii="GeosansLight" w:hAnsi="GeosansLight"/>
+                                <w:sz w:val="32"/>
+                                <w:szCs w:val="32"/>
+                              </w:rPr>
+                              <w:t xml:space="preserve"> </w:t>
+                            </w:r>
+                            <w:r>
+                              <w:rPr>
+                                <w:rFonts w:ascii="GeosansLight" w:hAnsi="GeosansLight"/>
+                                <w:sz w:val="32"/>
+                                <w:szCs w:val="32"/>
+                              </w:rPr>
+                              <w:t>Jerry Liu</w:t>
+                            </w:r>
+                          </w:p>
+                          <w:p>
+                            <w:pPr>
+                              <w:rPr>
+                                <w:rFonts w:ascii="GeosansLight" w:hAnsi="GeosansLight"/>
+                                <w:sz w:val="32"/>
+                                <w:szCs w:val="32"/>
+                              </w:rPr>
+                            </w:pPr>
+                          </w:p>
+                        </w:tc>
+                      </w:tr>
+                      <w:tr>
+                        <w:trPr>
+                          <w:trHeight w:val="1120"/>
+                        </w:trPr>
+                        <w:tc>
+                          <w:tcPr>
+                            <w:tcW w:w="2744" w:type="dxa"/>
+                            <w:shd w:val="clear" w:color="auto" w:fill="auto"/>
+                          </w:tcPr>
+                          <w:p>
+                            <w:pPr>
+                              <w:jc w:val="right"/>
+                              <w:rPr>
+                                <w:rFonts w:ascii="GeosansLight" w:hAnsi="GeosansLight"/>
+                                <w:color w:val="FFFFFF" w:themeColor="background1"/>
+                                <w:sz w:val="32"/>
+                                <w:szCs w:val="32"/>
+                              </w:rPr>
+                            </w:pPr>
+                            <w:r>
+                              <w:rPr>
+                                <w:rFonts w:ascii="GeosansLight" w:hAnsi="GeosansLight"/>
+                                <w:color w:val="FFFFFF" w:themeColor="background1"/>
+                                <w:sz w:val="32"/>
+                                <w:szCs w:val="32"/>
+                              </w:rPr>
+                              <w:t>Contact</w:t>
+                            </w:r>
+                          </w:p>
+                        </w:tc>
+                        <w:tc>
+                          <w:tcPr>
+                            <w:tcW w:w="4673" w:type="dxa"/>
+                          </w:tcPr>
+                          <w:p>
+                            <w:pPr>
+                              <w:tabs>
+                                <w:tab w:val="left" w:pos="6797"/>
+                              </w:tabs>
+                              <w:rPr>
+                                <w:sz w:val="32"/>
+                              </w:rPr>
+                            </w:pPr>
+                            <w:r>
+                              <w:rPr>
+                                <w:rFonts w:ascii="GeosansLight" w:hAnsi="GeosansLight"/>
+                                <w:sz w:val="32"/>
+                                <w:szCs w:val="32"/>
+                              </w:rPr>
+                              <w:t xml:space="preserve"> </w:t>
+                            </w:r>
+                            <w:r>
+                              <w:rPr>
+                                <w:rFonts w:ascii="GeosansLight" w:hAnsi="GeosansLight"/>
+                                <w:sz w:val="32"/>
+                                <w:szCs w:val="32"/>
+                              </w:rPr>
+                              <w:t>Jeffery Yeung</w:t>
+                            </w:r>
+                            <w:r>
+                              <w:rPr>
+                                <w:sz w:val="32"/>
+                              </w:rPr>
+                              <w:t xml:space="preserve"> </w:t>
+                            </w:r>
+                          </w:p>
+                          <w:p>
+                            <w:pPr>
+                              <w:tabs>
+                                <w:tab w:val="left" w:pos="6797"/>
+                              </w:tabs>
+                              <w:rPr>
+                                <w:rFonts w:ascii="GeosansLight" w:hAnsi="GeosansLight"/>
+                                <w:sz w:val="32"/>
+                                <w:szCs w:val="32"/>
+                              </w:rPr>
+                            </w:pPr>
+                            <w:r>
+                              <w:rPr>
+                                <w:rFonts w:ascii="GeosansLight" w:hAnsi="GeosansLight"/>
+                                <w:sz w:val="32"/>
+                                <w:szCs w:val="32"/>
+                              </w:rPr>
+                              <w:t xml:space="preserve"> </w:t>
+                            </w:r>
+                            <w:r>
+                              <w:rPr>
+                                <w:rFonts w:ascii="GeosansLight" w:hAnsi="GeosansLight"/>
+                                <w:sz w:val="32"/>
+                                <w:szCs w:val="32"/>
+                              </w:rPr>
+                              <w:t>zjyeung@sfu.ca</w:t>
+                            </w:r>
+                            <w:r>
+                              <w:rPr>
+                                <w:rFonts w:ascii="GeosansLight" w:hAnsi="GeosansLight"/>
+                                <w:sz w:val="32"/>
+                                <w:szCs w:val="32"/>
+                              </w:rPr>
+                              <w:t xml:space="preserve"> </w:t>
+                            </w:r>
+                          </w:p>
+                          <w:p>
+                            <w:pPr>
+                              <w:tabs>
+                                <w:tab w:val="left" w:pos="6797"/>
+                              </w:tabs>
+                              <w:rPr>
+                                <w:rFonts w:ascii="GeosansLight" w:hAnsi="GeosansLight"/>
+                                <w:sz w:val="32"/>
+                                <w:szCs w:val="32"/>
+                              </w:rPr>
+                            </w:pPr>
+                          </w:p>
+                        </w:tc>
+                      </w:tr>
+                      <w:tr>
+                        <w:trPr>
+                          <w:trHeight w:val="1195"/>
+                        </w:trPr>
+                        <w:tc>
+                          <w:tcPr>
+                            <w:tcW w:w="2744" w:type="dxa"/>
+                            <w:shd w:val="clear" w:color="auto" w:fill="auto"/>
+                          </w:tcPr>
+                          <w:p>
+                            <w:pPr>
+                              <w:jc w:val="right"/>
+                              <w:rPr>
+                                <w:rFonts w:ascii="GeosansLight" w:hAnsi="GeosansLight"/>
+                                <w:color w:val="FFFFFF" w:themeColor="background1"/>
+                                <w:sz w:val="32"/>
+                                <w:szCs w:val="32"/>
+                              </w:rPr>
+                            </w:pPr>
+                            <w:r>
+                              <w:rPr>
+                                <w:rFonts w:ascii="GeosansLight" w:hAnsi="GeosansLight"/>
+                                <w:color w:val="FFFFFF" w:themeColor="background1"/>
+                                <w:sz w:val="32"/>
+                                <w:szCs w:val="32"/>
+                              </w:rPr>
+                              <w:t>Submitted to</w:t>
+                            </w:r>
+                          </w:p>
+                        </w:tc>
+                        <w:tc>
+                          <w:tcPr>
+                            <w:tcW w:w="4673" w:type="dxa"/>
+                          </w:tcPr>
+                          <w:p>
+                            <w:pPr>
+                              <w:tabs>
+                                <w:tab w:val="left" w:pos="6797"/>
+                              </w:tabs>
+                              <w:rPr>
+                                <w:rFonts w:ascii="GeosansLight" w:hAnsi="GeosansLight"/>
+                                <w:sz w:val="32"/>
+                                <w:szCs w:val="32"/>
+                              </w:rPr>
+                            </w:pPr>
+                            <w:r>
+                              <w:rPr>
+                                <w:rFonts w:ascii="GeosansLight" w:hAnsi="GeosansLight"/>
+                                <w:sz w:val="32"/>
+                                <w:szCs w:val="32"/>
+                              </w:rPr>
+                              <w:t xml:space="preserve"> </w:t>
+                            </w:r>
+                            <w:r>
+                              <w:rPr>
+                                <w:rFonts w:ascii="GeosansLight" w:hAnsi="GeosansLight"/>
+                                <w:sz w:val="32"/>
+                                <w:szCs w:val="32"/>
+                              </w:rPr>
+                              <w:t xml:space="preserve">Dr. Craig </w:t>
+                            </w:r>
+                            <w:proofErr w:type="spellStart"/>
+                            <w:r>
+                              <w:rPr>
+                                <w:rFonts w:ascii="GeosansLight" w:hAnsi="GeosansLight"/>
+                                <w:sz w:val="32"/>
+                                <w:szCs w:val="32"/>
+                              </w:rPr>
+                              <w:t>Scratchley</w:t>
+                            </w:r>
+                            <w:proofErr w:type="spellEnd"/>
+                            <w:r>
+                              <w:rPr>
+                                <w:rFonts w:ascii="GeosansLight" w:hAnsi="GeosansLight"/>
+                                <w:sz w:val="32"/>
+                                <w:szCs w:val="32"/>
+                              </w:rPr>
+                              <w:t xml:space="preserve"> </w:t>
+                            </w:r>
+                          </w:p>
+                          <w:p>
+                            <w:pPr>
+                              <w:tabs>
+                                <w:tab w:val="left" w:pos="6797"/>
+                              </w:tabs>
+                              <w:rPr>
+                                <w:rFonts w:ascii="GeosansLight" w:hAnsi="GeosansLight"/>
+                                <w:sz w:val="32"/>
+                                <w:szCs w:val="32"/>
+                              </w:rPr>
+                            </w:pPr>
+                            <w:r>
+                              <w:rPr>
+                                <w:rFonts w:ascii="GeosansLight" w:hAnsi="GeosansLight"/>
+                                <w:sz w:val="32"/>
+                                <w:szCs w:val="32"/>
+                              </w:rPr>
+                              <w:t xml:space="preserve"> </w:t>
+                            </w:r>
+                            <w:r>
+                              <w:rPr>
+                                <w:rFonts w:ascii="GeosansLight" w:hAnsi="GeosansLight"/>
+                                <w:sz w:val="32"/>
+                                <w:szCs w:val="32"/>
+                              </w:rPr>
+                              <w:t xml:space="preserve">Dr. Andrew </w:t>
+                            </w:r>
+                            <w:proofErr w:type="spellStart"/>
+                            <w:r>
+                              <w:rPr>
+                                <w:rFonts w:ascii="GeosansLight" w:hAnsi="GeosansLight"/>
+                                <w:sz w:val="32"/>
+                                <w:szCs w:val="32"/>
+                              </w:rPr>
+                              <w:t>Rawicz</w:t>
+                            </w:r>
+                            <w:proofErr w:type="spellEnd"/>
+                          </w:p>
+                          <w:p>
+                            <w:pPr>
+                              <w:tabs>
+                                <w:tab w:val="left" w:pos="6797"/>
+                              </w:tabs>
+                              <w:rPr>
+                                <w:rFonts w:ascii="GeosansLight" w:hAnsi="GeosansLight"/>
+                                <w:sz w:val="32"/>
+                                <w:szCs w:val="32"/>
+                              </w:rPr>
+                            </w:pPr>
+                            <w:r>
+                              <w:rPr>
+                                <w:rFonts w:ascii="GeosansLight" w:hAnsi="GeosansLight"/>
+                                <w:sz w:val="32"/>
+                                <w:szCs w:val="32"/>
+                              </w:rPr>
+                              <w:t xml:space="preserve"> </w:t>
+                            </w:r>
+                            <w:r>
+                              <w:rPr>
+                                <w:rFonts w:ascii="GeosansLight" w:hAnsi="GeosansLight"/>
+                                <w:sz w:val="32"/>
+                                <w:szCs w:val="32"/>
+                              </w:rPr>
+                              <w:t>School of Engineering Science</w:t>
+                            </w:r>
+                          </w:p>
+                          <w:p>
+                            <w:pPr>
+                              <w:rPr>
+                                <w:rFonts w:ascii="GeosansLight" w:hAnsi="GeosansLight"/>
+                                <w:sz w:val="32"/>
+                                <w:szCs w:val="32"/>
+                              </w:rPr>
+                            </w:pPr>
+                            <w:r>
+                              <w:rPr>
+                                <w:rFonts w:ascii="GeosansLight" w:hAnsi="GeosansLight"/>
+                                <w:sz w:val="32"/>
+                                <w:szCs w:val="32"/>
+                              </w:rPr>
+                              <w:t xml:space="preserve"> </w:t>
+                            </w:r>
+                            <w:r>
+                              <w:rPr>
+                                <w:rFonts w:ascii="GeosansLight" w:hAnsi="GeosansLight"/>
+                                <w:sz w:val="32"/>
+                                <w:szCs w:val="32"/>
+                              </w:rPr>
+                              <w:t>Simon Fraser University</w:t>
+                            </w:r>
+                          </w:p>
+                          <w:p>
+                            <w:pPr>
+                              <w:rPr>
+                                <w:rFonts w:ascii="GeosansLight" w:hAnsi="GeosansLight"/>
+                                <w:sz w:val="32"/>
+                                <w:szCs w:val="32"/>
+                              </w:rPr>
+                            </w:pPr>
+                          </w:p>
+                        </w:tc>
+                      </w:tr>
+                      <w:tr>
+                        <w:trPr>
+                          <w:trHeight w:val="500"/>
+                        </w:trPr>
+                        <w:tc>
+                          <w:tcPr>
+                            <w:tcW w:w="2744" w:type="dxa"/>
+                            <w:shd w:val="clear" w:color="auto" w:fill="auto"/>
+                          </w:tcPr>
+                          <w:p>
+                            <w:pPr>
+                              <w:jc w:val="right"/>
+                              <w:rPr>
+                                <w:rFonts w:ascii="GeosansLight" w:hAnsi="GeosansLight"/>
+                                <w:color w:val="FFFFFF" w:themeColor="background1"/>
+                                <w:sz w:val="32"/>
+                                <w:szCs w:val="32"/>
+                              </w:rPr>
+                            </w:pPr>
+                            <w:r>
+                              <w:rPr>
+                                <w:rFonts w:ascii="GeosansLight" w:hAnsi="GeosansLight"/>
+                                <w:color w:val="FFFFFF" w:themeColor="background1"/>
+                                <w:sz w:val="32"/>
+                                <w:szCs w:val="32"/>
+                              </w:rPr>
+                              <w:t>Issue Date</w:t>
+                            </w:r>
+                          </w:p>
+                        </w:tc>
+                        <w:tc>
+                          <w:tcPr>
+                            <w:tcW w:w="4673" w:type="dxa"/>
+                          </w:tcPr>
+                          <w:p>
+                            <w:pPr>
+                              <w:rPr>
+                                <w:rFonts w:ascii="GeosansLight" w:hAnsi="GeosansLight"/>
+                                <w:sz w:val="32"/>
+                                <w:szCs w:val="32"/>
+                              </w:rPr>
+                            </w:pPr>
+                            <w:r>
+                              <w:rPr>
+                                <w:rFonts w:ascii="GeosansLight" w:hAnsi="GeosansLight"/>
+                                <w:sz w:val="32"/>
+                                <w:szCs w:val="32"/>
+                              </w:rPr>
+                              <w:t xml:space="preserve"> </w:t>
+                            </w:r>
+                            <w:r>
+                              <w:rPr>
+                                <w:rFonts w:ascii="GeosansLight" w:hAnsi="GeosansLight"/>
+                                <w:sz w:val="32"/>
+                                <w:szCs w:val="32"/>
+                              </w:rPr>
+                              <w:t>June 09, 2019</w:t>
+                            </w:r>
+                          </w:p>
+                        </w:tc>
+                      </w:tr>
+                    </w:tbl>
+                    <w:p/>
                   </w:txbxContent>
                 </v:textbox>
               </v:shape>
@@ -1357,6 +2096,116 @@
     </w:p>
     <w:p>
       <w:pPr>
+        <w:spacing w:after="0"/>
+        <w:rPr>
+          <w:rFonts w:ascii="Times New Roman" w:hAnsi="Times New Roman" w:cs="Times New Roman"/>
+          <w:bCs/>
+        </w:rPr>
+      </w:pPr>
+    </w:p>
+    <w:p>
+      <w:pPr>
+        <w:spacing w:after="0"/>
+        <w:rPr>
+          <w:rFonts w:ascii="Times New Roman" w:hAnsi="Times New Roman" w:cs="Times New Roman"/>
+          <w:bCs/>
+        </w:rPr>
+      </w:pPr>
+    </w:p>
+    <w:p>
+      <w:pPr>
+        <w:spacing w:after="0"/>
+        <w:ind w:left="-1134"/>
+        <w:rPr>
+          <w:rFonts w:ascii="Times New Roman" w:hAnsi="Times New Roman" w:cs="Times New Roman"/>
+          <w:bCs/>
+        </w:rPr>
+      </w:pPr>
+    </w:p>
+    <w:p>
+      <w:pPr>
+        <w:spacing w:after="0"/>
+        <w:ind w:left="-1134"/>
+        <w:rPr>
+          <w:rFonts w:ascii="Times New Roman" w:hAnsi="Times New Roman" w:cs="Times New Roman"/>
+          <w:bCs/>
+        </w:rPr>
+      </w:pPr>
+    </w:p>
+    <w:p>
+      <w:pPr>
+        <w:spacing w:after="0"/>
+        <w:ind w:left="-1134"/>
+        <w:rPr>
+          <w:rFonts w:ascii="Times New Roman" w:hAnsi="Times New Roman" w:cs="Times New Roman"/>
+          <w:bCs/>
+        </w:rPr>
+      </w:pPr>
+    </w:p>
+    <w:p>
+      <w:pPr>
+        <w:spacing w:after="0"/>
+        <w:ind w:left="-1134"/>
+        <w:rPr>
+          <w:rFonts w:ascii="Times New Roman" w:hAnsi="Times New Roman" w:cs="Times New Roman"/>
+          <w:bCs/>
+        </w:rPr>
+      </w:pPr>
+    </w:p>
+    <w:p>
+      <w:pPr>
+        <w:spacing w:after="0"/>
+        <w:ind w:left="-1134"/>
+        <w:rPr>
+          <w:rFonts w:ascii="Times New Roman" w:hAnsi="Times New Roman" w:cs="Times New Roman"/>
+          <w:bCs/>
+        </w:rPr>
+      </w:pPr>
+    </w:p>
+    <w:p>
+      <w:pPr>
+        <w:spacing w:after="0"/>
+        <w:ind w:left="-1134"/>
+        <w:rPr>
+          <w:rFonts w:ascii="Times New Roman" w:hAnsi="Times New Roman" w:cs="Times New Roman"/>
+          <w:bCs/>
+        </w:rPr>
+      </w:pPr>
+    </w:p>
+    <w:p>
+      <w:pPr>
+        <w:spacing w:after="0"/>
+        <w:ind w:left="-1134"/>
+        <w:rPr>
+          <w:rFonts w:ascii="Times New Roman" w:hAnsi="Times New Roman" w:cs="Times New Roman"/>
+          <w:bCs/>
+        </w:rPr>
+      </w:pPr>
+    </w:p>
+    <w:p>
+      <w:pPr>
+        <w:spacing w:after="0"/>
+        <w:ind w:left="-1134"/>
+        <w:rPr>
+          <w:rFonts w:ascii="Times New Roman" w:hAnsi="Times New Roman" w:cs="Times New Roman"/>
+          <w:bCs/>
+        </w:rPr>
+      </w:pPr>
+    </w:p>
+    <w:p>
+      <w:pPr>
+        <w:tabs>
+          <w:tab w:val="left" w:pos="6797"/>
+        </w:tabs>
+        <w:spacing w:after="0" w:line="276" w:lineRule="auto"/>
+        <w:rPr>
+          <w:rFonts w:ascii="Century Gothic" w:hAnsi="Century Gothic"/>
+          <w:sz w:val="28"/>
+        </w:rPr>
+      </w:pPr>
+    </w:p>
+    <w:p>
+      <w:pPr>
         <w:tabs>
           <w:tab w:val="left" w:pos="6797"/>
         </w:tabs>
@@ -1368,93 +2217,22 @@
           <w:sz w:val="28"/>
         </w:rPr>
       </w:pPr>
-      <w:r>
-        <w:rPr>
-          <w:rFonts w:ascii="Century Gothic" w:hAnsi="Century Gothic"/>
-          <w:noProof/>
-          <w:sz w:val="28"/>
-          <w:lang w:eastAsia="en-CA"/>
-        </w:rPr>
-        <w:drawing>
-          <wp:anchor distT="0" distB="0" distL="114300" distR="114300" simplePos="0" relativeHeight="251697152" behindDoc="0" locked="0" layoutInCell="1" allowOverlap="1">
-            <wp:simplePos x="0" y="0"/>
-            <wp:positionH relativeFrom="column">
-              <wp:posOffset>3240172</wp:posOffset>
-            </wp:positionH>
-            <wp:positionV relativeFrom="paragraph">
-              <wp:posOffset>114440</wp:posOffset>
-            </wp:positionV>
-            <wp:extent cx="3700187" cy="1737756"/>
-            <wp:effectExtent l="0" t="0" r="0" b="0"/>
-            <wp:wrapNone/>
-            <wp:docPr id="4" name="Picture 4" descr="D:\Google Drive\ENSC 405W\Capstone_Project\3_MISC\logo\logo-T.png"/>
-            <wp:cNvGraphicFramePr>
-              <a:graphicFrameLocks xmlns:a="http://schemas.openxmlformats.org/drawingml/2006/main" noChangeAspect="1"/>
-            </wp:cNvGraphicFramePr>
-            <a:graphic xmlns:a="http://schemas.openxmlformats.org/drawingml/2006/main">
-              <a:graphicData uri="http://schemas.openxmlformats.org/drawingml/2006/picture">
-                <pic:pic xmlns:pic="http://schemas.openxmlformats.org/drawingml/2006/picture">
-                  <pic:nvPicPr>
-                    <pic:cNvPr id="0" name="Picture 1" descr="D:\Google Drive\ENSC 405W\Capstone_Project\3_MISC\logo\logo-T.png"/>
-                    <pic:cNvPicPr>
-                      <a:picLocks noChangeAspect="1" noChangeArrowheads="1"/>
-                    </pic:cNvPicPr>
-                  </pic:nvPicPr>
-                  <pic:blipFill>
-                    <a:blip r:embed="rId8">
-                      <a:extLst>
-                        <a:ext uri="{28A0092B-C50C-407E-A947-70E740481C1C}">
-                          <a14:useLocalDpi xmlns:a14="http://schemas.microsoft.com/office/drawing/2010/main" val="0"/>
-                        </a:ext>
-                      </a:extLst>
-                    </a:blip>
-                    <a:srcRect/>
-                    <a:stretch>
-                      <a:fillRect/>
-                    </a:stretch>
-                  </pic:blipFill>
-                  <pic:spPr bwMode="auto">
-                    <a:xfrm>
-                      <a:off x="0" y="0"/>
-                      <a:ext cx="3711803" cy="1743211"/>
-                    </a:xfrm>
-                    <a:prstGeom prst="rect">
-                      <a:avLst/>
-                    </a:prstGeom>
-                    <a:noFill/>
-                    <a:ln>
-                      <a:noFill/>
-                    </a:ln>
-                  </pic:spPr>
-                </pic:pic>
-              </a:graphicData>
-            </a:graphic>
-            <wp14:sizeRelH relativeFrom="margin">
-              <wp14:pctWidth>0</wp14:pctWidth>
-            </wp14:sizeRelH>
-            <wp14:sizeRelV relativeFrom="margin">
-              <wp14:pctHeight>0</wp14:pctHeight>
-            </wp14:sizeRelV>
-          </wp:anchor>
-        </w:drawing>
-      </w:r>
     </w:p>
     <w:p>
       <w:pPr>
         <w:tabs>
           <w:tab w:val="left" w:pos="6797"/>
         </w:tabs>
-        <w:spacing w:after="0" w:line="276" w:lineRule="auto"/>
-        <w:ind w:left="-1134"/>
+        <w:spacing w:after="0" w:line="240" w:lineRule="auto"/>
         <w:jc w:val="right"/>
         <w:rPr>
-          <w:rFonts w:ascii="Century Gothic" w:hAnsi="Century Gothic"/>
-          <w:sz w:val="28"/>
+          <w:rFonts w:ascii="GeosansLight" w:hAnsi="GeosansLight"/>
+          <w:sz w:val="36"/>
         </w:rPr>
       </w:pPr>
     </w:p>
     <w:sectPr>
-      <w:headerReference w:type="default" r:id="rId9"/>
+      <w:headerReference w:type="default" r:id="rId8"/>
       <w:pgSz w:w="12240" w:h="15840"/>
       <w:pgMar w:top="1276" w:right="616" w:bottom="426" w:left="1418" w:header="708" w:footer="708" w:gutter="0"/>
       <w:pgNumType w:start="0"/>
@@ -4242,7 +5020,7 @@
 </file>
 
 <file path=customXml/itemProps1.xml><?xml version="1.0" encoding="utf-8"?>
-<ds:datastoreItem xmlns:ds="http://schemas.openxmlformats.org/officeDocument/2006/customXml" ds:itemID="{4E3D769A-A480-4A06-82EA-67B6BC817D67}">
+<ds:datastoreItem xmlns:ds="http://schemas.openxmlformats.org/officeDocument/2006/customXml" ds:itemID="{63BC28CD-08F0-4D8E-91C6-EC004332871D}">
   <ds:schemaRefs>
     <ds:schemaRef ds:uri="http://schemas.openxmlformats.org/officeDocument/2006/bibliography"/>
   </ds:schemaRefs>

</xml_diff>

<commit_message>
added overview reference glossary and minor updates
</commit_message>
<xml_diff>
--- a/title_page.docx
+++ b/title_page.docx
@@ -9,6 +9,74 @@
         </w:tabs>
         <w:spacing w:after="0"/>
       </w:pPr>
+      <w:r>
+        <w:rPr>
+          <w:noProof/>
+          <w:lang w:eastAsia="en-CA"/>
+        </w:rPr>
+        <w:drawing>
+          <wp:anchor distT="0" distB="0" distL="114300" distR="114300" simplePos="0" relativeHeight="251697663" behindDoc="0" locked="0" layoutInCell="1" allowOverlap="1">
+            <wp:simplePos x="0" y="0"/>
+            <wp:positionH relativeFrom="column">
+              <wp:posOffset>2214245</wp:posOffset>
+            </wp:positionH>
+            <wp:positionV relativeFrom="paragraph">
+              <wp:posOffset>-334759</wp:posOffset>
+            </wp:positionV>
+            <wp:extent cx="3433563" cy="1476375"/>
+            <wp:effectExtent l="0" t="0" r="0" b="0"/>
+            <wp:wrapNone/>
+            <wp:docPr id="3" name="Picture 3" descr="D:\Google Drive\ENSC 405W\Capstone_Project\4_MISC\logo\logo_t.png"/>
+            <wp:cNvGraphicFramePr>
+              <a:graphicFrameLocks xmlns:a="http://schemas.openxmlformats.org/drawingml/2006/main" noChangeAspect="1"/>
+            </wp:cNvGraphicFramePr>
+            <a:graphic xmlns:a="http://schemas.openxmlformats.org/drawingml/2006/main">
+              <a:graphicData uri="http://schemas.openxmlformats.org/drawingml/2006/picture">
+                <pic:pic xmlns:pic="http://schemas.openxmlformats.org/drawingml/2006/picture">
+                  <pic:nvPicPr>
+                    <pic:cNvPr id="0" name="Picture 2" descr="D:\Google Drive\ENSC 405W\Capstone_Project\4_MISC\logo\logo_t.png"/>
+                    <pic:cNvPicPr>
+                      <a:picLocks noChangeAspect="1" noChangeArrowheads="1"/>
+                    </pic:cNvPicPr>
+                  </pic:nvPicPr>
+                  <pic:blipFill>
+                    <a:blip r:embed="rId8">
+                      <a:extLst>
+                        <a:ext uri="{28A0092B-C50C-407E-A947-70E740481C1C}">
+                          <a14:useLocalDpi xmlns:a14="http://schemas.microsoft.com/office/drawing/2010/main" val="0"/>
+                        </a:ext>
+                      </a:extLst>
+                    </a:blip>
+                    <a:srcRect/>
+                    <a:stretch>
+                      <a:fillRect/>
+                    </a:stretch>
+                  </pic:blipFill>
+                  <pic:spPr bwMode="auto">
+                    <a:xfrm>
+                      <a:off x="0" y="0"/>
+                      <a:ext cx="3433563" cy="1476375"/>
+                    </a:xfrm>
+                    <a:prstGeom prst="rect">
+                      <a:avLst/>
+                    </a:prstGeom>
+                    <a:noFill/>
+                    <a:ln>
+                      <a:noFill/>
+                    </a:ln>
+                  </pic:spPr>
+                </pic:pic>
+              </a:graphicData>
+            </a:graphic>
+            <wp14:sizeRelH relativeFrom="margin">
+              <wp14:pctWidth>0</wp14:pctWidth>
+            </wp14:sizeRelH>
+            <wp14:sizeRelV relativeFrom="margin">
+              <wp14:pctHeight>0</wp14:pctHeight>
+            </wp14:sizeRelV>
+          </wp:anchor>
+        </w:drawing>
+      </w:r>
       <w:r>
         <w:rPr>
           <w:noProof/>
@@ -127,376 +195,6 @@
                   </w:txbxContent>
                 </v:textbox>
               </v:rect>
-            </w:pict>
-          </mc:Fallback>
-        </mc:AlternateContent>
-      </w:r>
-      <w:r>
-        <w:rPr>
-          <w:rFonts w:cstheme="minorHAnsi"/>
-          <w:noProof/>
-          <w:lang w:eastAsia="en-CA"/>
-        </w:rPr>
-        <mc:AlternateContent>
-          <mc:Choice Requires="wps">
-            <w:drawing>
-              <wp:anchor distT="45720" distB="45720" distL="114300" distR="114300" simplePos="0" relativeHeight="251688960" behindDoc="0" locked="0" layoutInCell="1" allowOverlap="1" wp14:anchorId="298419A8" wp14:editId="4BD8FEB9">
-                <wp:simplePos x="0" y="0"/>
-                <wp:positionH relativeFrom="column">
-                  <wp:posOffset>1035050</wp:posOffset>
-                </wp:positionH>
-                <wp:positionV relativeFrom="page">
-                  <wp:posOffset>961390</wp:posOffset>
-                </wp:positionV>
-                <wp:extent cx="5842635" cy="2707005"/>
-                <wp:effectExtent l="0" t="0" r="0" b="0"/>
-                <wp:wrapSquare wrapText="bothSides"/>
-                <wp:docPr id="21" name="Text Box 2"/>
-                <wp:cNvGraphicFramePr>
-                  <a:graphicFrameLocks xmlns:a="http://schemas.openxmlformats.org/drawingml/2006/main"/>
-                </wp:cNvGraphicFramePr>
-                <a:graphic xmlns:a="http://schemas.openxmlformats.org/drawingml/2006/main">
-                  <a:graphicData uri="http://schemas.microsoft.com/office/word/2010/wordprocessingShape">
-                    <wps:wsp>
-                      <wps:cNvSpPr txBox="1">
-                        <a:spLocks noChangeArrowheads="1"/>
-                      </wps:cNvSpPr>
-                      <wps:spPr bwMode="auto">
-                        <a:xfrm>
-                          <a:off x="0" y="0"/>
-                          <a:ext cx="5842635" cy="2707005"/>
-                        </a:xfrm>
-                        <a:prstGeom prst="rect">
-                          <a:avLst/>
-                        </a:prstGeom>
-                        <a:noFill/>
-                        <a:ln w="9525">
-                          <a:noFill/>
-                          <a:miter lim="800000"/>
-                          <a:headEnd/>
-                          <a:tailEnd/>
-                        </a:ln>
-                      </wps:spPr>
-                      <wps:txbx>
-                        <w:txbxContent>
-                          <w:p>
-                            <w:pPr>
-                              <w:spacing w:after="0" w:line="240" w:lineRule="auto"/>
-                              <w:jc w:val="center"/>
-                              <w:rPr>
-                                <w:rFonts w:ascii="GeosansLight" w:hAnsi="GeosansLight"/>
-                                <w:sz w:val="96"/>
-                                <w:szCs w:val="80"/>
-                              </w:rPr>
-                            </w:pPr>
-                            <w:r>
-                              <w:rPr>
-                                <w:rFonts w:ascii="GeosansLight" w:hAnsi="GeosansLight"/>
-                                <w:sz w:val="96"/>
-                                <w:szCs w:val="80"/>
-                              </w:rPr>
-                              <w:t>ENSC 405W</w:t>
-                            </w:r>
-                          </w:p>
-                          <w:p>
-                            <w:pPr>
-                              <w:spacing w:after="0" w:line="276" w:lineRule="auto"/>
-                              <w:jc w:val="center"/>
-                              <w:rPr>
-                                <w:rFonts w:ascii="GeosansLight" w:hAnsi="GeosansLight"/>
-                                <w:b/>
-                                <w:sz w:val="32"/>
-                                <w:szCs w:val="28"/>
-                              </w:rPr>
-                            </w:pPr>
-                          </w:p>
-                          <w:p>
-                            <w:pPr>
-                              <w:spacing w:after="0" w:line="276" w:lineRule="auto"/>
-                              <w:jc w:val="center"/>
-                              <w:rPr>
-                                <w:rFonts w:ascii="GeosansLight" w:hAnsi="GeosansLight"/>
-                                <w:b/>
-                                <w:sz w:val="44"/>
-                                <w:szCs w:val="40"/>
-                              </w:rPr>
-                            </w:pPr>
-                            <w:proofErr w:type="spellStart"/>
-                            <w:r>
-                              <w:rPr>
-                                <w:rFonts w:ascii="GeosansLight" w:hAnsi="GeosansLight"/>
-                                <w:b/>
-                                <w:sz w:val="44"/>
-                                <w:szCs w:val="40"/>
-                              </w:rPr>
-                              <w:t>A</w:t>
-                            </w:r>
-                            <w:r>
-                              <w:rPr>
-                                <w:rFonts w:ascii="GeosansLight" w:hAnsi="GeosansLight"/>
-                                <w:b/>
-                                <w:sz w:val="44"/>
-                                <w:szCs w:val="40"/>
-                              </w:rPr>
-                              <w:t>r</w:t>
-                            </w:r>
-                            <w:r>
-                              <w:rPr>
-                                <w:rFonts w:ascii="GeosansLight" w:hAnsi="GeosansLight"/>
-                                <w:b/>
-                                <w:sz w:val="44"/>
-                                <w:szCs w:val="40"/>
-                              </w:rPr>
-                              <w:t>krivia</w:t>
-                            </w:r>
-                            <w:proofErr w:type="spellEnd"/>
-                            <w:r>
-                              <w:rPr>
-                                <w:rFonts w:ascii="GeosansLight" w:hAnsi="GeosansLight"/>
-                                <w:b/>
-                                <w:sz w:val="44"/>
-                                <w:szCs w:val="40"/>
-                              </w:rPr>
-                              <w:t xml:space="preserve"> Beacon</w:t>
-                            </w:r>
-                          </w:p>
-                          <w:p>
-                            <w:pPr>
-                              <w:spacing w:after="0" w:line="276" w:lineRule="auto"/>
-                              <w:jc w:val="center"/>
-                              <w:rPr>
-                                <w:rFonts w:ascii="GeosansLight" w:hAnsi="GeosansLight"/>
-                                <w:b/>
-                                <w:sz w:val="44"/>
-                                <w:szCs w:val="40"/>
-                              </w:rPr>
-                            </w:pPr>
-                            <w:r>
-                              <w:rPr>
-                                <w:rFonts w:ascii="GeosansLight" w:hAnsi="GeosansLight"/>
-                                <w:b/>
-                                <w:sz w:val="44"/>
-                                <w:szCs w:val="40"/>
-                              </w:rPr>
-                              <w:t>Requirement Specification</w:t>
-                            </w:r>
-                          </w:p>
-                          <w:p>
-                            <w:pPr>
-                              <w:spacing w:after="0" w:line="276" w:lineRule="auto"/>
-                              <w:jc w:val="center"/>
-                              <w:rPr>
-                                <w:rFonts w:ascii="GeosansLight" w:hAnsi="GeosansLight"/>
-                                <w:b/>
-                                <w:sz w:val="44"/>
-                                <w:szCs w:val="40"/>
-                              </w:rPr>
-                            </w:pPr>
-                            <w:r>
-                              <w:rPr>
-                                <w:rFonts w:ascii="GeosansLight" w:hAnsi="GeosansLight"/>
-                                <w:b/>
-                                <w:sz w:val="44"/>
-                                <w:szCs w:val="40"/>
-                              </w:rPr>
-                              <w:t xml:space="preserve"> Team 5</w:t>
-                            </w:r>
-                          </w:p>
-                          <w:p>
-                            <w:pPr>
-                              <w:spacing w:after="0" w:line="276" w:lineRule="auto"/>
-                              <w:jc w:val="center"/>
-                              <w:rPr>
-                                <w:rFonts w:ascii="GeosansLight" w:hAnsi="GeosansLight"/>
-                                <w:b/>
-                                <w:sz w:val="44"/>
-                                <w:szCs w:val="40"/>
-                              </w:rPr>
-                            </w:pPr>
-                            <w:r>
-                              <w:rPr>
-                                <w:rFonts w:ascii="GeosansLight" w:hAnsi="GeosansLight"/>
-                                <w:b/>
-                                <w:sz w:val="44"/>
-                                <w:szCs w:val="40"/>
-                              </w:rPr>
-                              <w:t>09/06/2019</w:t>
-                            </w:r>
-                          </w:p>
-                        </w:txbxContent>
-                      </wps:txbx>
-                      <wps:bodyPr rot="0" vert="horz" wrap="square" lIns="91440" tIns="45720" rIns="91440" bIns="45720" anchor="t" anchorCtr="0">
-                        <a:noAutofit/>
-                      </wps:bodyPr>
-                    </wps:wsp>
-                  </a:graphicData>
-                </a:graphic>
-                <wp14:sizeRelH relativeFrom="margin">
-                  <wp14:pctWidth>0</wp14:pctWidth>
-                </wp14:sizeRelH>
-                <wp14:sizeRelV relativeFrom="margin">
-                  <wp14:pctHeight>0</wp14:pctHeight>
-                </wp14:sizeRelV>
-              </wp:anchor>
-            </w:drawing>
-          </mc:Choice>
-          <mc:Fallback>
-            <w:pict>
-              <v:shapetype w14:anchorId="298419A8" id="_x0000_t202" coordsize="21600,21600" o:spt="202" path="m,l,21600r21600,l21600,xe">
-                <v:stroke joinstyle="miter"/>
-                <v:path gradientshapeok="t" o:connecttype="rect"/>
-              </v:shapetype>
-              <v:shape id="Text Box 2" o:spid="_x0000_s1027" type="#_x0000_t202" style="position:absolute;margin-left:81.5pt;margin-top:75.7pt;width:460.05pt;height:213.15pt;z-index:251688960;visibility:visible;mso-wrap-style:square;mso-width-percent:0;mso-height-percent:0;mso-wrap-distance-left:9pt;mso-wrap-distance-top:3.6pt;mso-wrap-distance-right:9pt;mso-wrap-distance-bottom:3.6pt;mso-position-horizontal:absolute;mso-position-horizontal-relative:text;mso-position-vertical:absolute;mso-position-vertical-relative:page;mso-width-percent:0;mso-height-percent:0;mso-width-relative:margin;mso-height-relative:margin;v-text-anchor:top" o:gfxdata="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" filled="f" stroked="f">
-                <v:textbox>
-                  <w:txbxContent>
-                    <w:p>
-                      <w:pPr>
-                        <w:spacing w:after="0" w:line="240" w:lineRule="auto"/>
-                        <w:jc w:val="center"/>
-                        <w:rPr>
-                          <w:rFonts w:ascii="GeosansLight" w:hAnsi="GeosansLight"/>
-                          <w:sz w:val="96"/>
-                          <w:szCs w:val="80"/>
-                        </w:rPr>
-                      </w:pPr>
-                      <w:r>
-                        <w:rPr>
-                          <w:rFonts w:ascii="GeosansLight" w:hAnsi="GeosansLight"/>
-                          <w:sz w:val="96"/>
-                          <w:szCs w:val="80"/>
-                        </w:rPr>
-                        <w:t>ENSC 405W</w:t>
-                      </w:r>
-                    </w:p>
-                    <w:p>
-                      <w:pPr>
-                        <w:spacing w:after="0" w:line="276" w:lineRule="auto"/>
-                        <w:jc w:val="center"/>
-                        <w:rPr>
-                          <w:rFonts w:ascii="GeosansLight" w:hAnsi="GeosansLight"/>
-                          <w:b/>
-                          <w:sz w:val="32"/>
-                          <w:szCs w:val="28"/>
-                        </w:rPr>
-                      </w:pPr>
-                    </w:p>
-                    <w:p>
-                      <w:pPr>
-                        <w:spacing w:after="0" w:line="276" w:lineRule="auto"/>
-                        <w:jc w:val="center"/>
-                        <w:rPr>
-                          <w:rFonts w:ascii="GeosansLight" w:hAnsi="GeosansLight"/>
-                          <w:b/>
-                          <w:sz w:val="44"/>
-                          <w:szCs w:val="40"/>
-                        </w:rPr>
-                      </w:pPr>
-                      <w:proofErr w:type="spellStart"/>
-                      <w:r>
-                        <w:rPr>
-                          <w:rFonts w:ascii="GeosansLight" w:hAnsi="GeosansLight"/>
-                          <w:b/>
-                          <w:sz w:val="44"/>
-                          <w:szCs w:val="40"/>
-                        </w:rPr>
-                        <w:t>A</w:t>
-                      </w:r>
-                      <w:r>
-                        <w:rPr>
-                          <w:rFonts w:ascii="GeosansLight" w:hAnsi="GeosansLight"/>
-                          <w:b/>
-                          <w:sz w:val="44"/>
-                          <w:szCs w:val="40"/>
-                        </w:rPr>
-                        <w:t>r</w:t>
-                      </w:r>
-                      <w:r>
-                        <w:rPr>
-                          <w:rFonts w:ascii="GeosansLight" w:hAnsi="GeosansLight"/>
-                          <w:b/>
-                          <w:sz w:val="44"/>
-                          <w:szCs w:val="40"/>
-                        </w:rPr>
-                        <w:t>krivia</w:t>
-                      </w:r>
-                      <w:proofErr w:type="spellEnd"/>
-                      <w:r>
-                        <w:rPr>
-                          <w:rFonts w:ascii="GeosansLight" w:hAnsi="GeosansLight"/>
-                          <w:b/>
-                          <w:sz w:val="44"/>
-                          <w:szCs w:val="40"/>
-                        </w:rPr>
-                        <w:t xml:space="preserve"> Beacon</w:t>
-                      </w:r>
-                    </w:p>
-                    <w:p>
-                      <w:pPr>
-                        <w:spacing w:after="0" w:line="276" w:lineRule="auto"/>
-                        <w:jc w:val="center"/>
-                        <w:rPr>
-                          <w:rFonts w:ascii="GeosansLight" w:hAnsi="GeosansLight"/>
-                          <w:b/>
-                          <w:sz w:val="44"/>
-                          <w:szCs w:val="40"/>
-                        </w:rPr>
-                      </w:pPr>
-                      <w:r>
-                        <w:rPr>
-                          <w:rFonts w:ascii="GeosansLight" w:hAnsi="GeosansLight"/>
-                          <w:b/>
-                          <w:sz w:val="44"/>
-                          <w:szCs w:val="40"/>
-                        </w:rPr>
-                        <w:t>Requirement Specification</w:t>
-                      </w:r>
-                    </w:p>
-                    <w:p>
-                      <w:pPr>
-                        <w:spacing w:after="0" w:line="276" w:lineRule="auto"/>
-                        <w:jc w:val="center"/>
-                        <w:rPr>
-                          <w:rFonts w:ascii="GeosansLight" w:hAnsi="GeosansLight"/>
-                          <w:b/>
-                          <w:sz w:val="44"/>
-                          <w:szCs w:val="40"/>
-                        </w:rPr>
-                      </w:pPr>
-                      <w:r>
-                        <w:rPr>
-                          <w:rFonts w:ascii="GeosansLight" w:hAnsi="GeosansLight"/>
-                          <w:b/>
-                          <w:sz w:val="44"/>
-                          <w:szCs w:val="40"/>
-                        </w:rPr>
-                        <w:t xml:space="preserve"> Team 5</w:t>
-                      </w:r>
-                    </w:p>
-                    <w:p>
-                      <w:pPr>
-                        <w:spacing w:after="0" w:line="276" w:lineRule="auto"/>
-                        <w:jc w:val="center"/>
-                        <w:rPr>
-                          <w:rFonts w:ascii="GeosansLight" w:hAnsi="GeosansLight"/>
-                          <w:b/>
-                          <w:sz w:val="44"/>
-                          <w:szCs w:val="40"/>
-                        </w:rPr>
-                      </w:pPr>
-                      <w:r>
-                        <w:rPr>
-                          <w:rFonts w:ascii="GeosansLight" w:hAnsi="GeosansLight"/>
-                          <w:b/>
-                          <w:sz w:val="44"/>
-                          <w:szCs w:val="40"/>
-                        </w:rPr>
-                        <w:t>09/06/2019</w:t>
-                      </w:r>
-                    </w:p>
-                  </w:txbxContent>
-                </v:textbox>
-                <w10:wrap type="square" anchory="page"/>
-              </v:shape>
             </w:pict>
           </mc:Fallback>
         </mc:AlternateContent>
@@ -568,11 +266,12 @@
           </mc:Choice>
           <mc:Fallback>
             <w:pict>
-              <v:rect w14:anchorId="17DE0DEA" id="Rectangle 9" o:spid="_x0000_s1026" style="position:absolute;margin-left:-69.4pt;margin-top:-64.55pt;width:146.25pt;height:796.15pt;z-index:-251621889;visibility:visible;mso-wrap-style:square;mso-width-percent:0;mso-height-percent:0;mso-wrap-distance-left:9pt;mso-wrap-distance-top:0;mso-wrap-distance-right:9pt;mso-wrap-distance-bottom:0;mso-position-horizontal:absolute;mso-position-horizontal-relative:text;mso-position-vertical:absolute;mso-position-vertical-relative:text;mso-width-percent:0;mso-height-percent:0;mso-width-relative:margin;mso-height-relative:margin;v-text-anchor:top" o:gfxdata="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" fillcolor="#5a5a5a" strokecolor="#5a5a5a" strokeweight="3pt"/>
+              <v:rect w14:anchorId="6A699A7E" id="Rectangle 9" o:spid="_x0000_s1026" style="position:absolute;margin-left:-69.4pt;margin-top:-64.55pt;width:146.25pt;height:796.15pt;z-index:-251621889;visibility:visible;mso-wrap-style:square;mso-width-percent:0;mso-height-percent:0;mso-wrap-distance-left:9pt;mso-wrap-distance-top:0;mso-wrap-distance-right:9pt;mso-wrap-distance-bottom:0;mso-position-horizontal:absolute;mso-position-horizontal-relative:text;mso-position-vertical:absolute;mso-position-vertical-relative:text;mso-width-percent:0;mso-height-percent:0;mso-width-relative:margin;mso-height-relative:margin;v-text-anchor:top" o:gfxdata="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" fillcolor="#5a5a5a" strokecolor="#5a5a5a" strokeweight="3pt"/>
             </w:pict>
           </mc:Fallback>
         </mc:AlternateContent>
       </w:r>
+      <w:bookmarkStart w:id="0" w:name="_GoBack"/>
       <w:r>
         <w:rPr>
           <w:noProof/>
@@ -647,9 +346,388 @@
           </mc:Choice>
           <mc:Fallback>
             <w:pict>
-              <v:rect w14:anchorId="3A19C4F0" id="Rectangle 9" o:spid="_x0000_s1026" style="position:absolute;margin-left:77.2pt;margin-top:-64.55pt;width:490.5pt;height:11in;z-index:-251622400;visibility:visible;mso-wrap-style:square;mso-width-percent:0;mso-height-percent:0;mso-wrap-distance-left:9pt;mso-wrap-distance-top:0;mso-wrap-distance-right:9pt;mso-wrap-distance-bottom:0;mso-position-horizontal:absolute;mso-position-horizontal-relative:text;mso-position-vertical:absolute;mso-position-vertical-relative:text;mso-width-percent:0;mso-height-percent:0;mso-width-relative:margin;mso-height-relative:margin;v-text-anchor:top" o:gfxdata="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" fillcolor="#fff2cc [663]" stroked="f" strokeweight="3pt">
+              <v:rect w14:anchorId="3047B145" id="Rectangle 9" o:spid="_x0000_s1026" style="position:absolute;margin-left:77.2pt;margin-top:-64.55pt;width:490.5pt;height:11in;z-index:-251622400;visibility:visible;mso-wrap-style:square;mso-width-percent:0;mso-height-percent:0;mso-wrap-distance-left:9pt;mso-wrap-distance-top:0;mso-wrap-distance-right:9pt;mso-wrap-distance-bottom:0;mso-position-horizontal:absolute;mso-position-horizontal-relative:text;mso-position-vertical:absolute;mso-position-vertical-relative:text;mso-width-percent:0;mso-height-percent:0;mso-width-relative:margin;mso-height-relative:margin;v-text-anchor:top" o:gfxdata="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" fillcolor="#fff2cc [663]" stroked="f" strokeweight="3pt">
                 <v:shadow on="t" color="#375623" opacity=".5" offset="1pt"/>
               </v:rect>
+            </w:pict>
+          </mc:Fallback>
+        </mc:AlternateContent>
+      </w:r>
+      <w:bookmarkEnd w:id="0"/>
+    </w:p>
+    <w:p>
+      <w:pPr>
+        <w:spacing w:after="0"/>
+      </w:pPr>
+    </w:p>
+    <w:p>
+      <w:pPr>
+        <w:spacing w:after="0"/>
+      </w:pPr>
+    </w:p>
+    <w:p>
+      <w:pPr>
+        <w:spacing w:after="0"/>
+      </w:pPr>
+    </w:p>
+    <w:p>
+      <w:pPr>
+        <w:spacing w:after="0"/>
+      </w:pPr>
+    </w:p>
+    <w:p>
+      <w:pPr>
+        <w:spacing w:after="0"/>
+      </w:pPr>
+    </w:p>
+    <w:p>
+      <w:pPr>
+        <w:spacing w:after="0"/>
+      </w:pPr>
+      <w:r>
+        <w:rPr>
+          <w:rFonts w:cstheme="minorHAnsi"/>
+          <w:noProof/>
+          <w:lang w:eastAsia="en-CA"/>
+        </w:rPr>
+        <mc:AlternateContent>
+          <mc:Choice Requires="wps">
+            <w:drawing>
+              <wp:anchor distT="45720" distB="45720" distL="114300" distR="114300" simplePos="0" relativeHeight="251688960" behindDoc="0" locked="0" layoutInCell="1" allowOverlap="1" wp14:anchorId="298419A8" wp14:editId="4BD8FEB9">
+                <wp:simplePos x="0" y="0"/>
+                <wp:positionH relativeFrom="column">
+                  <wp:posOffset>1035050</wp:posOffset>
+                </wp:positionH>
+                <wp:positionV relativeFrom="page">
+                  <wp:posOffset>2085340</wp:posOffset>
+                </wp:positionV>
+                <wp:extent cx="5842635" cy="2707005"/>
+                <wp:effectExtent l="0" t="0" r="0" b="0"/>
+                <wp:wrapSquare wrapText="bothSides"/>
+                <wp:docPr id="21" name="Text Box 2"/>
+                <wp:cNvGraphicFramePr>
+                  <a:graphicFrameLocks xmlns:a="http://schemas.openxmlformats.org/drawingml/2006/main"/>
+                </wp:cNvGraphicFramePr>
+                <a:graphic xmlns:a="http://schemas.openxmlformats.org/drawingml/2006/main">
+                  <a:graphicData uri="http://schemas.microsoft.com/office/word/2010/wordprocessingShape">
+                    <wps:wsp>
+                      <wps:cNvSpPr txBox="1">
+                        <a:spLocks noChangeArrowheads="1"/>
+                      </wps:cNvSpPr>
+                      <wps:spPr bwMode="auto">
+                        <a:xfrm>
+                          <a:off x="0" y="0"/>
+                          <a:ext cx="5842635" cy="2707005"/>
+                        </a:xfrm>
+                        <a:prstGeom prst="rect">
+                          <a:avLst/>
+                        </a:prstGeom>
+                        <a:noFill/>
+                        <a:ln w="9525">
+                          <a:noFill/>
+                          <a:miter lim="800000"/>
+                          <a:headEnd/>
+                          <a:tailEnd/>
+                        </a:ln>
+                      </wps:spPr>
+                      <wps:txbx>
+                        <w:txbxContent>
+                          <w:p>
+                            <w:pPr>
+                              <w:spacing w:after="0" w:line="240" w:lineRule="auto"/>
+                              <w:jc w:val="center"/>
+                              <w:rPr>
+                                <w:rFonts w:ascii="GeosansLight" w:hAnsi="GeosansLight"/>
+                                <w:sz w:val="96"/>
+                                <w:szCs w:val="80"/>
+                              </w:rPr>
+                            </w:pPr>
+                            <w:r>
+                              <w:rPr>
+                                <w:rFonts w:ascii="GeosansLight" w:hAnsi="GeosansLight"/>
+                                <w:sz w:val="96"/>
+                                <w:szCs w:val="80"/>
+                              </w:rPr>
+                              <w:t>ENSC 405W</w:t>
+                            </w:r>
+                          </w:p>
+                          <w:p>
+                            <w:pPr>
+                              <w:spacing w:after="0" w:line="276" w:lineRule="auto"/>
+                              <w:jc w:val="center"/>
+                              <w:rPr>
+                                <w:rFonts w:ascii="GeosansLight" w:hAnsi="GeosansLight"/>
+                                <w:b/>
+                                <w:sz w:val="32"/>
+                                <w:szCs w:val="28"/>
+                              </w:rPr>
+                            </w:pPr>
+                          </w:p>
+                          <w:p>
+                            <w:pPr>
+                              <w:spacing w:after="0" w:line="276" w:lineRule="auto"/>
+                              <w:jc w:val="center"/>
+                              <w:rPr>
+                                <w:rFonts w:ascii="GeosansLight" w:hAnsi="GeosansLight"/>
+                                <w:b/>
+                                <w:sz w:val="44"/>
+                                <w:szCs w:val="40"/>
+                              </w:rPr>
+                            </w:pPr>
+                            <w:r>
+                              <w:rPr>
+                                <w:rFonts w:ascii="GeosansLight" w:hAnsi="GeosansLight"/>
+                                <w:b/>
+                                <w:sz w:val="44"/>
+                                <w:szCs w:val="40"/>
+                              </w:rPr>
+                              <w:t>A</w:t>
+                            </w:r>
+                            <w:r>
+                              <w:rPr>
+                                <w:rFonts w:ascii="GeosansLight" w:hAnsi="GeosansLight"/>
+                                <w:b/>
+                                <w:sz w:val="44"/>
+                                <w:szCs w:val="40"/>
+                              </w:rPr>
+                              <w:t>r</w:t>
+                            </w:r>
+                            <w:r>
+                              <w:rPr>
+                                <w:rFonts w:ascii="GeosansLight" w:hAnsi="GeosansLight"/>
+                                <w:b/>
+                                <w:sz w:val="44"/>
+                                <w:szCs w:val="40"/>
+                              </w:rPr>
+                              <w:t>krivia Beacon</w:t>
+                            </w:r>
+                          </w:p>
+                          <w:p>
+                            <w:pPr>
+                              <w:spacing w:after="0" w:line="276" w:lineRule="auto"/>
+                              <w:jc w:val="center"/>
+                              <w:rPr>
+                                <w:rFonts w:ascii="GeosansLight" w:hAnsi="GeosansLight"/>
+                                <w:b/>
+                                <w:sz w:val="44"/>
+                                <w:szCs w:val="40"/>
+                              </w:rPr>
+                            </w:pPr>
+                            <w:r>
+                              <w:rPr>
+                                <w:rFonts w:ascii="GeosansLight" w:hAnsi="GeosansLight"/>
+                                <w:b/>
+                                <w:sz w:val="44"/>
+                                <w:szCs w:val="40"/>
+                              </w:rPr>
+                              <w:t>Requirement Specification</w:t>
+                            </w:r>
+                          </w:p>
+                          <w:p>
+                            <w:pPr>
+                              <w:spacing w:after="0" w:line="276" w:lineRule="auto"/>
+                              <w:jc w:val="center"/>
+                              <w:rPr>
+                                <w:rFonts w:ascii="GeosansLight" w:hAnsi="GeosansLight"/>
+                                <w:b/>
+                                <w:sz w:val="44"/>
+                                <w:szCs w:val="40"/>
+                              </w:rPr>
+                            </w:pPr>
+                            <w:r>
+                              <w:rPr>
+                                <w:rFonts w:ascii="GeosansLight" w:hAnsi="GeosansLight"/>
+                                <w:b/>
+                                <w:sz w:val="44"/>
+                                <w:szCs w:val="40"/>
+                              </w:rPr>
+                              <w:t xml:space="preserve"> Team 5</w:t>
+                            </w:r>
+                          </w:p>
+                          <w:p>
+                            <w:pPr>
+                              <w:spacing w:after="0" w:line="276" w:lineRule="auto"/>
+                              <w:jc w:val="center"/>
+                              <w:rPr>
+                                <w:rFonts w:ascii="GeosansLight" w:hAnsi="GeosansLight"/>
+                                <w:b/>
+                                <w:sz w:val="44"/>
+                                <w:szCs w:val="40"/>
+                              </w:rPr>
+                            </w:pPr>
+                            <w:r>
+                              <w:rPr>
+                                <w:rFonts w:ascii="GeosansLight" w:hAnsi="GeosansLight"/>
+                                <w:b/>
+                                <w:sz w:val="44"/>
+                                <w:szCs w:val="40"/>
+                              </w:rPr>
+                              <w:t>09/06/2019</w:t>
+                            </w:r>
+                          </w:p>
+                        </w:txbxContent>
+                      </wps:txbx>
+                      <wps:bodyPr rot="0" vert="horz" wrap="square" lIns="91440" tIns="45720" rIns="91440" bIns="45720" anchor="t" anchorCtr="0">
+                        <a:noAutofit/>
+                      </wps:bodyPr>
+                    </wps:wsp>
+                  </a:graphicData>
+                </a:graphic>
+                <wp14:sizeRelH relativeFrom="margin">
+                  <wp14:pctWidth>0</wp14:pctWidth>
+                </wp14:sizeRelH>
+                <wp14:sizeRelV relativeFrom="margin">
+                  <wp14:pctHeight>0</wp14:pctHeight>
+                </wp14:sizeRelV>
+              </wp:anchor>
+            </w:drawing>
+          </mc:Choice>
+          <mc:Fallback>
+            <w:pict>
+              <v:shapetype w14:anchorId="298419A8" id="_x0000_t202" coordsize="21600,21600" o:spt="202" path="m,l,21600r21600,l21600,xe">
+                <v:stroke joinstyle="miter"/>
+                <v:path gradientshapeok="t" o:connecttype="rect"/>
+              </v:shapetype>
+              <v:shape id="Text Box 2" o:spid="_x0000_s1027" type="#_x0000_t202" style="position:absolute;margin-left:81.5pt;margin-top:164.2pt;width:460.05pt;height:213.15pt;z-index:251688960;visibility:visible;mso-wrap-style:square;mso-width-percent:0;mso-height-percent:0;mso-wrap-distance-left:9pt;mso-wrap-distance-top:3.6pt;mso-wrap-distance-right:9pt;mso-wrap-distance-bottom:3.6pt;mso-position-horizontal:absolute;mso-position-horizontal-relative:text;mso-position-vertical:absolute;mso-position-vertical-relative:page;mso-width-percent:0;mso-height-percent:0;mso-width-relative:margin;mso-height-relative:margin;v-text-anchor:top" o:gfxdata="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" filled="f" stroked="f">
+                <v:textbox>
+                  <w:txbxContent>
+                    <w:p>
+                      <w:pPr>
+                        <w:spacing w:after="0" w:line="240" w:lineRule="auto"/>
+                        <w:jc w:val="center"/>
+                        <w:rPr>
+                          <w:rFonts w:ascii="GeosansLight" w:hAnsi="GeosansLight"/>
+                          <w:sz w:val="96"/>
+                          <w:szCs w:val="80"/>
+                        </w:rPr>
+                      </w:pPr>
+                      <w:r>
+                        <w:rPr>
+                          <w:rFonts w:ascii="GeosansLight" w:hAnsi="GeosansLight"/>
+                          <w:sz w:val="96"/>
+                          <w:szCs w:val="80"/>
+                        </w:rPr>
+                        <w:t>ENSC 405W</w:t>
+                      </w:r>
+                    </w:p>
+                    <w:p>
+                      <w:pPr>
+                        <w:spacing w:after="0" w:line="276" w:lineRule="auto"/>
+                        <w:jc w:val="center"/>
+                        <w:rPr>
+                          <w:rFonts w:ascii="GeosansLight" w:hAnsi="GeosansLight"/>
+                          <w:b/>
+                          <w:sz w:val="32"/>
+                          <w:szCs w:val="28"/>
+                        </w:rPr>
+                      </w:pPr>
+                    </w:p>
+                    <w:p>
+                      <w:pPr>
+                        <w:spacing w:after="0" w:line="276" w:lineRule="auto"/>
+                        <w:jc w:val="center"/>
+                        <w:rPr>
+                          <w:rFonts w:ascii="GeosansLight" w:hAnsi="GeosansLight"/>
+                          <w:b/>
+                          <w:sz w:val="44"/>
+                          <w:szCs w:val="40"/>
+                        </w:rPr>
+                      </w:pPr>
+                      <w:r>
+                        <w:rPr>
+                          <w:rFonts w:ascii="GeosansLight" w:hAnsi="GeosansLight"/>
+                          <w:b/>
+                          <w:sz w:val="44"/>
+                          <w:szCs w:val="40"/>
+                        </w:rPr>
+                        <w:t>A</w:t>
+                      </w:r>
+                      <w:r>
+                        <w:rPr>
+                          <w:rFonts w:ascii="GeosansLight" w:hAnsi="GeosansLight"/>
+                          <w:b/>
+                          <w:sz w:val="44"/>
+                          <w:szCs w:val="40"/>
+                        </w:rPr>
+                        <w:t>r</w:t>
+                      </w:r>
+                      <w:r>
+                        <w:rPr>
+                          <w:rFonts w:ascii="GeosansLight" w:hAnsi="GeosansLight"/>
+                          <w:b/>
+                          <w:sz w:val="44"/>
+                          <w:szCs w:val="40"/>
+                        </w:rPr>
+                        <w:t>krivia Beacon</w:t>
+                      </w:r>
+                    </w:p>
+                    <w:p>
+                      <w:pPr>
+                        <w:spacing w:after="0" w:line="276" w:lineRule="auto"/>
+                        <w:jc w:val="center"/>
+                        <w:rPr>
+                          <w:rFonts w:ascii="GeosansLight" w:hAnsi="GeosansLight"/>
+                          <w:b/>
+                          <w:sz w:val="44"/>
+                          <w:szCs w:val="40"/>
+                        </w:rPr>
+                      </w:pPr>
+                      <w:r>
+                        <w:rPr>
+                          <w:rFonts w:ascii="GeosansLight" w:hAnsi="GeosansLight"/>
+                          <w:b/>
+                          <w:sz w:val="44"/>
+                          <w:szCs w:val="40"/>
+                        </w:rPr>
+                        <w:t>Requirement Specification</w:t>
+                      </w:r>
+                    </w:p>
+                    <w:p>
+                      <w:pPr>
+                        <w:spacing w:after="0" w:line="276" w:lineRule="auto"/>
+                        <w:jc w:val="center"/>
+                        <w:rPr>
+                          <w:rFonts w:ascii="GeosansLight" w:hAnsi="GeosansLight"/>
+                          <w:b/>
+                          <w:sz w:val="44"/>
+                          <w:szCs w:val="40"/>
+                        </w:rPr>
+                      </w:pPr>
+                      <w:r>
+                        <w:rPr>
+                          <w:rFonts w:ascii="GeosansLight" w:hAnsi="GeosansLight"/>
+                          <w:b/>
+                          <w:sz w:val="44"/>
+                          <w:szCs w:val="40"/>
+                        </w:rPr>
+                        <w:t xml:space="preserve"> Team 5</w:t>
+                      </w:r>
+                    </w:p>
+                    <w:p>
+                      <w:pPr>
+                        <w:spacing w:after="0" w:line="276" w:lineRule="auto"/>
+                        <w:jc w:val="center"/>
+                        <w:rPr>
+                          <w:rFonts w:ascii="GeosansLight" w:hAnsi="GeosansLight"/>
+                          <w:b/>
+                          <w:sz w:val="44"/>
+                          <w:szCs w:val="40"/>
+                        </w:rPr>
+                      </w:pPr>
+                      <w:r>
+                        <w:rPr>
+                          <w:rFonts w:ascii="GeosansLight" w:hAnsi="GeosansLight"/>
+                          <w:b/>
+                          <w:sz w:val="44"/>
+                          <w:szCs w:val="40"/>
+                        </w:rPr>
+                        <w:t>09/06/2019</w:t>
+                      </w:r>
+                    </w:p>
+                  </w:txbxContent>
+                </v:textbox>
+                <w10:wrap type="square" anchory="page"/>
+              </v:shape>
             </w:pict>
           </mc:Fallback>
         </mc:AlternateContent>
@@ -693,9 +771,9 @@
                   <wp:posOffset>2343785</wp:posOffset>
                 </wp:positionH>
                 <wp:positionV relativeFrom="paragraph">
-                  <wp:posOffset>127000</wp:posOffset>
+                  <wp:posOffset>156210</wp:posOffset>
                 </wp:positionV>
-                <wp:extent cx="3156938" cy="0"/>
+                <wp:extent cx="3156585" cy="0"/>
                 <wp:effectExtent l="0" t="0" r="24765" b="19050"/>
                 <wp:wrapNone/>
                 <wp:docPr id="22" name="Straight Connector 22"/>
@@ -707,7 +785,7 @@
                       <wps:spPr>
                         <a:xfrm>
                           <a:off x="0" y="0"/>
-                          <a:ext cx="3156938" cy="0"/>
+                          <a:ext cx="3156585" cy="0"/>
                         </a:xfrm>
                         <a:prstGeom prst="line">
                           <a:avLst/>
@@ -750,7 +828,7 @@
           </mc:Choice>
           <mc:Fallback>
             <w:pict>
-              <v:line w14:anchorId="0A220027" id="Straight Connector 22" o:spid="_x0000_s1026" style="position:absolute;z-index:251689984;visibility:visible;mso-wrap-style:square;mso-width-percent:0;mso-height-percent:0;mso-wrap-distance-left:9pt;mso-wrap-distance-top:0;mso-wrap-distance-right:9pt;mso-wrap-distance-bottom:0;mso-position-horizontal:absolute;mso-position-horizontal-relative:text;mso-position-vertical:absolute;mso-position-vertical-relative:text;mso-width-percent:0;mso-height-percent:0;mso-width-relative:margin;mso-height-relative:margin" from="184.55pt,10pt" to="433.15pt,10pt" o:gfxdata="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" strokecolor="#5a5a5a [2109]" strokeweight="1pt">
+              <v:line w14:anchorId="62536B3C" id="Straight Connector 22" o:spid="_x0000_s1026" style="position:absolute;z-index:251689984;visibility:visible;mso-wrap-style:square;mso-width-percent:0;mso-height-percent:0;mso-wrap-distance-left:9pt;mso-wrap-distance-top:0;mso-wrap-distance-right:9pt;mso-wrap-distance-bottom:0;mso-position-horizontal:absolute;mso-position-horizontal-relative:text;mso-position-vertical:absolute;mso-position-vertical-relative:text;mso-width-percent:0;mso-height-percent:0;mso-width-relative:margin;mso-height-relative:margin" from="184.55pt,12.3pt" to="433.1pt,12.3pt" o:gfxdata="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" strokecolor="#5a5a5a [2109]" strokeweight="1pt">
                 <v:stroke joinstyle="miter"/>
               </v:line>
             </w:pict>
@@ -787,38 +865,6 @@
       <w:pPr>
         <w:spacing w:after="0"/>
       </w:pPr>
-    </w:p>
-    <w:p>
-      <w:pPr>
-        <w:spacing w:after="0"/>
-      </w:pPr>
-    </w:p>
-    <w:p>
-      <w:pPr>
-        <w:spacing w:after="0"/>
-      </w:pPr>
-    </w:p>
-    <w:p>
-      <w:pPr>
-        <w:spacing w:after="0"/>
-      </w:pPr>
-    </w:p>
-    <w:p>
-      <w:pPr>
-        <w:spacing w:after="0"/>
-      </w:pPr>
-    </w:p>
-    <w:p>
-      <w:pPr>
-        <w:spacing w:after="0"/>
-      </w:pPr>
-    </w:p>
-    <w:p>
-      <w:pPr>
-        <w:spacing w:after="0"/>
-      </w:pPr>
-      <w:bookmarkStart w:id="0" w:name="_GoBack"/>
-      <w:bookmarkEnd w:id="0"/>
     </w:p>
     <w:p>
       <w:pPr>
@@ -1049,18 +1095,8 @@
                                       <w:sz w:val="32"/>
                                       <w:szCs w:val="32"/>
                                     </w:rPr>
-                                    <w:t xml:space="preserve">Scott </w:t>
+                                    <w:t>Scott Checko</w:t>
                                   </w:r>
-                                  <w:proofErr w:type="spellStart"/>
-                                  <w:r>
-                                    <w:rPr>
-                                      <w:rFonts w:ascii="GeosansLight" w:hAnsi="GeosansLight"/>
-                                      <w:sz w:val="32"/>
-                                      <w:szCs w:val="32"/>
-                                    </w:rPr>
-                                    <w:t>Checko</w:t>
-                                  </w:r>
-                                  <w:proofErr w:type="spellEnd"/>
                                 </w:p>
                                 <w:p>
                                   <w:pPr>
@@ -1293,18 +1329,8 @@
                                       <w:sz w:val="32"/>
                                       <w:szCs w:val="32"/>
                                     </w:rPr>
-                                    <w:t xml:space="preserve">Dr. Craig </w:t>
+                                    <w:t>Dr. Craig Scratchley</w:t>
                                   </w:r>
-                                  <w:proofErr w:type="spellStart"/>
-                                  <w:r>
-                                    <w:rPr>
-                                      <w:rFonts w:ascii="GeosansLight" w:hAnsi="GeosansLight"/>
-                                      <w:sz w:val="32"/>
-                                      <w:szCs w:val="32"/>
-                                    </w:rPr>
-                                    <w:t>Scratchley</w:t>
-                                  </w:r>
-                                  <w:proofErr w:type="spellEnd"/>
                                   <w:r>
                                     <w:rPr>
                                       <w:rFonts w:ascii="GeosansLight" w:hAnsi="GeosansLight"/>
@@ -1339,18 +1365,8 @@
                                       <w:sz w:val="32"/>
                                       <w:szCs w:val="32"/>
                                     </w:rPr>
-                                    <w:t xml:space="preserve">Dr. Andrew </w:t>
+                                    <w:t>Dr. Andrew Rawicz</w:t>
                                   </w:r>
-                                  <w:proofErr w:type="spellStart"/>
-                                  <w:r>
-                                    <w:rPr>
-                                      <w:rFonts w:ascii="GeosansLight" w:hAnsi="GeosansLight"/>
-                                      <w:sz w:val="32"/>
-                                      <w:szCs w:val="32"/>
-                                    </w:rPr>
-                                    <w:t>Rawicz</w:t>
-                                  </w:r>
-                                  <w:proofErr w:type="spellEnd"/>
                                 </w:p>
                                 <w:p>
                                   <w:pPr>
@@ -1638,18 +1654,8 @@
                                 <w:sz w:val="32"/>
                                 <w:szCs w:val="32"/>
                               </w:rPr>
-                              <w:t xml:space="preserve">Scott </w:t>
+                              <w:t>Scott Checko</w:t>
                             </w:r>
-                            <w:proofErr w:type="spellStart"/>
-                            <w:r>
-                              <w:rPr>
-                                <w:rFonts w:ascii="GeosansLight" w:hAnsi="GeosansLight"/>
-                                <w:sz w:val="32"/>
-                                <w:szCs w:val="32"/>
-                              </w:rPr>
-                              <w:t>Checko</w:t>
-                            </w:r>
-                            <w:proofErr w:type="spellEnd"/>
                           </w:p>
                           <w:p>
                             <w:pPr>
@@ -1882,18 +1888,8 @@
                                 <w:sz w:val="32"/>
                                 <w:szCs w:val="32"/>
                               </w:rPr>
-                              <w:t xml:space="preserve">Dr. Craig </w:t>
+                              <w:t>Dr. Craig Scratchley</w:t>
                             </w:r>
-                            <w:proofErr w:type="spellStart"/>
-                            <w:r>
-                              <w:rPr>
-                                <w:rFonts w:ascii="GeosansLight" w:hAnsi="GeosansLight"/>
-                                <w:sz w:val="32"/>
-                                <w:szCs w:val="32"/>
-                              </w:rPr>
-                              <w:t>Scratchley</w:t>
-                            </w:r>
-                            <w:proofErr w:type="spellEnd"/>
                             <w:r>
                               <w:rPr>
                                 <w:rFonts w:ascii="GeosansLight" w:hAnsi="GeosansLight"/>
@@ -1928,18 +1924,8 @@
                                 <w:sz w:val="32"/>
                                 <w:szCs w:val="32"/>
                               </w:rPr>
-                              <w:t xml:space="preserve">Dr. Andrew </w:t>
+                              <w:t>Dr. Andrew Rawicz</w:t>
                             </w:r>
-                            <w:proofErr w:type="spellStart"/>
-                            <w:r>
-                              <w:rPr>
-                                <w:rFonts w:ascii="GeosansLight" w:hAnsi="GeosansLight"/>
-                                <w:sz w:val="32"/>
-                                <w:szCs w:val="32"/>
-                              </w:rPr>
-                              <w:t>Rawicz</w:t>
-                            </w:r>
-                            <w:proofErr w:type="spellEnd"/>
                           </w:p>
                           <w:p>
                             <w:pPr>
@@ -2212,71 +2198,6 @@
           <w:sz w:val="36"/>
         </w:rPr>
       </w:pPr>
-      <w:r>
-        <w:rPr>
-          <w:noProof/>
-          <w:lang w:eastAsia="en-CA"/>
-        </w:rPr>
-        <w:drawing>
-          <wp:anchor distT="0" distB="0" distL="114300" distR="114300" simplePos="0" relativeHeight="251697663" behindDoc="0" locked="0" layoutInCell="1" allowOverlap="1">
-            <wp:simplePos x="0" y="0"/>
-            <wp:positionH relativeFrom="column">
-              <wp:posOffset>4129010</wp:posOffset>
-            </wp:positionH>
-            <wp:positionV relativeFrom="paragraph">
-              <wp:posOffset>594055</wp:posOffset>
-            </wp:positionV>
-            <wp:extent cx="2899901" cy="1246909"/>
-            <wp:effectExtent l="0" t="0" r="0" b="0"/>
-            <wp:wrapNone/>
-            <wp:docPr id="3" name="Picture 3" descr="D:\Google Drive\ENSC 405W\Capstone_Project\4_MISC\logo\logo_t.png"/>
-            <wp:cNvGraphicFramePr>
-              <a:graphicFrameLocks xmlns:a="http://schemas.openxmlformats.org/drawingml/2006/main" noChangeAspect="1"/>
-            </wp:cNvGraphicFramePr>
-            <a:graphic xmlns:a="http://schemas.openxmlformats.org/drawingml/2006/main">
-              <a:graphicData uri="http://schemas.openxmlformats.org/drawingml/2006/picture">
-                <pic:pic xmlns:pic="http://schemas.openxmlformats.org/drawingml/2006/picture">
-                  <pic:nvPicPr>
-                    <pic:cNvPr id="0" name="Picture 2" descr="D:\Google Drive\ENSC 405W\Capstone_Project\4_MISC\logo\logo_t.png"/>
-                    <pic:cNvPicPr>
-                      <a:picLocks noChangeAspect="1" noChangeArrowheads="1"/>
-                    </pic:cNvPicPr>
-                  </pic:nvPicPr>
-                  <pic:blipFill>
-                    <a:blip r:embed="rId8">
-                      <a:extLst>
-                        <a:ext uri="{28A0092B-C50C-407E-A947-70E740481C1C}">
-                          <a14:useLocalDpi xmlns:a14="http://schemas.microsoft.com/office/drawing/2010/main" val="0"/>
-                        </a:ext>
-                      </a:extLst>
-                    </a:blip>
-                    <a:srcRect/>
-                    <a:stretch>
-                      <a:fillRect/>
-                    </a:stretch>
-                  </pic:blipFill>
-                  <pic:spPr bwMode="auto">
-                    <a:xfrm>
-                      <a:off x="0" y="0"/>
-                      <a:ext cx="2899901" cy="1246909"/>
-                    </a:xfrm>
-                    <a:prstGeom prst="rect">
-                      <a:avLst/>
-                    </a:prstGeom>
-                    <a:noFill/>
-                    <a:ln>
-                      <a:noFill/>
-                    </a:ln>
-                  </pic:spPr>
-                </pic:pic>
-              </a:graphicData>
-            </a:graphic>
-            <wp14:sizeRelH relativeFrom="margin">
-              <wp14:pctWidth>0</wp14:pctWidth>
-            </wp14:sizeRelH>
-          </wp:anchor>
-        </w:drawing>
-      </w:r>
     </w:p>
     <w:sectPr>
       <w:headerReference w:type="default" r:id="rId9"/>
@@ -5067,7 +4988,7 @@
 </file>
 
 <file path=customXml/itemProps1.xml><?xml version="1.0" encoding="utf-8"?>
-<ds:datastoreItem xmlns:ds="http://schemas.openxmlformats.org/officeDocument/2006/customXml" ds:itemID="{2D74FC71-CF6B-495A-B32E-9191999416CB}">
+<ds:datastoreItem xmlns:ds="http://schemas.openxmlformats.org/officeDocument/2006/customXml" ds:itemID="{8F277512-8C1D-478E-9074-9CE2B7EF5E50}">
   <ds:schemaRefs>
     <ds:schemaRef ds:uri="http://schemas.openxmlformats.org/officeDocument/2006/bibliography"/>
   </ds:schemaRefs>

</xml_diff>